<commit_message>
Update Not All Centromeres are Equal, Or Are They.docx
</commit_message>
<xml_diff>
--- a/Not All Centromeres are Equal, Or Are They.docx
+++ b/Not All Centromeres are Equal, Or Are They.docx
@@ -1990,6 +1990,11 @@
         <w:rPr>
           <w:rFonts w:ascii="Times New Roman" w:hAnsi="Times New Roman" w:cs="Times New Roman"/>
         </w:rPr>
+      </w:r>
+      <w:r>
+        <w:rPr>
+          <w:rFonts w:ascii="Times New Roman" w:hAnsi="Times New Roman" w:cs="Times New Roman"/>
+        </w:rPr>
         <w:fldChar w:fldCharType="separate"/>
       </w:r>
       <w:r>
@@ -2440,13 +2445,7 @@
           <w:rPr>
             <w:rFonts w:cs="Times New Roman"/>
           </w:rPr>
-          <w:t>599</w:t>
-        </w:r>
-        <w:r>
-          <w:rPr>
-            <w:rFonts w:cs="Times New Roman"/>
-          </w:rPr>
-          <w:t xml:space="preserve"> </w:t>
+          <w:t xml:space="preserve">599 </w:t>
         </w:r>
       </w:ins>
       <w:r>
@@ -2740,6 +2739,11 @@
         <w:rPr>
           <w:rFonts w:cs="Times New Roman"/>
         </w:rPr>
+      </w:r>
+      <w:r>
+        <w:rPr>
+          <w:rFonts w:cs="Times New Roman"/>
+        </w:rPr>
         <w:fldChar w:fldCharType="separate"/>
       </w:r>
       <w:r>
@@ -4626,145 +4630,147 @@
           </w:rPr>
           <w:tab/>
         </w:r>
+      </w:ins>
+      <w:ins w:id="116" w:author="Microsoft Office User" w:date="2020-04-25T23:25:00Z">
         <w:r>
           <w:rPr>
             <w:rFonts w:cs="Times New Roman"/>
             <w:iCs/>
             <w:szCs w:val="24"/>
           </w:rPr>
-          <w:t xml:space="preserve">Rates of chromosome number were tested </w:t>
-        </w:r>
-      </w:ins>
-      <w:ins w:id="116" w:author="Microsoft Office User" w:date="2020-04-25T02:16:00Z">
+          <w:t>First, we wanted to assess differences in the rate of chromosome number evolution ac</w:t>
+        </w:r>
+      </w:ins>
+      <w:ins w:id="117" w:author="Microsoft Office User" w:date="2020-04-25T23:26:00Z">
         <w:r>
           <w:rPr>
             <w:rFonts w:cs="Times New Roman"/>
             <w:iCs/>
             <w:szCs w:val="24"/>
           </w:rPr>
-          <w:t xml:space="preserve">for each of the </w:t>
-        </w:r>
-      </w:ins>
-      <w:ins w:id="117" w:author="Microsoft Office User" w:date="2020-04-25T02:17:00Z">
+          <w:t>ross insect orders.</w:t>
+        </w:r>
+      </w:ins>
+      <w:ins w:id="118" w:author="Microsoft Office User" w:date="2020-04-25T23:25:00Z">
         <w:r>
           <w:rPr>
             <w:rFonts w:cs="Times New Roman"/>
             <w:iCs/>
             <w:szCs w:val="24"/>
           </w:rPr>
-          <w:t>10 orders.</w:t>
-        </w:r>
-      </w:ins>
-      <w:ins w:id="118" w:author="Microsoft Office User" w:date="2020-04-25T02:30:00Z">
+          <w:t xml:space="preserve"> </w:t>
+        </w:r>
+      </w:ins>
+      <w:ins w:id="119" w:author="Microsoft Office User" w:date="2020-04-25T02:15:00Z">
         <w:r>
           <w:rPr>
             <w:rFonts w:cs="Times New Roman"/>
             <w:iCs/>
             <w:szCs w:val="24"/>
           </w:rPr>
-          <w:t xml:space="preserve"> </w:t>
-        </w:r>
-      </w:ins>
-      <w:ins w:id="119" w:author="Microsoft Office User" w:date="2020-04-25T02:20:00Z">
+          <w:t>Rates of chromosome number</w:t>
+        </w:r>
+      </w:ins>
+      <w:ins w:id="120" w:author="Microsoft Office User" w:date="2020-04-25T23:27:00Z">
         <w:r>
           <w:rPr>
             <w:rFonts w:cs="Times New Roman"/>
             <w:iCs/>
             <w:szCs w:val="24"/>
           </w:rPr>
-          <w:t xml:space="preserve">Three orders are holocentric </w:t>
-        </w:r>
-      </w:ins>
-      <w:ins w:id="120" w:author="Microsoft Office User" w:date="2020-04-25T02:29:00Z">
+          <w:t xml:space="preserve"> </w:t>
+        </w:r>
+      </w:ins>
+      <w:ins w:id="121" w:author="Microsoft Office User" w:date="2020-04-25T02:15:00Z">
         <w:r>
           <w:rPr>
             <w:rFonts w:cs="Times New Roman"/>
             <w:iCs/>
             <w:szCs w:val="24"/>
           </w:rPr>
-          <w:t>(Hemiptera</w:t>
-        </w:r>
-      </w:ins>
-      <w:ins w:id="121" w:author="Microsoft Office User" w:date="2020-04-25T02:20:00Z">
+          <w:t xml:space="preserve">were </w:t>
+        </w:r>
+      </w:ins>
+      <w:ins w:id="122" w:author="Microsoft Office User" w:date="2020-04-25T23:26:00Z">
         <w:r>
           <w:rPr>
             <w:rFonts w:cs="Times New Roman"/>
             <w:iCs/>
             <w:szCs w:val="24"/>
           </w:rPr>
-          <w:t xml:space="preserve">, </w:t>
-        </w:r>
-      </w:ins>
-      <w:ins w:id="122" w:author="Microsoft Office User" w:date="2020-04-25T02:29:00Z">
+          <w:t>inferred</w:t>
+        </w:r>
+      </w:ins>
+      <w:ins w:id="123" w:author="Microsoft Office User" w:date="2020-04-25T02:15:00Z">
         <w:r>
           <w:rPr>
             <w:rFonts w:cs="Times New Roman"/>
             <w:iCs/>
             <w:szCs w:val="24"/>
           </w:rPr>
-          <w:t>Lepidoptera</w:t>
-        </w:r>
-      </w:ins>
-      <w:ins w:id="123" w:author="Microsoft Office User" w:date="2020-04-25T02:20:00Z">
+          <w:t xml:space="preserve"> </w:t>
+        </w:r>
+      </w:ins>
+      <w:ins w:id="124" w:author="Microsoft Office User" w:date="2020-04-25T02:16:00Z">
         <w:r>
           <w:rPr>
             <w:rFonts w:cs="Times New Roman"/>
             <w:iCs/>
             <w:szCs w:val="24"/>
           </w:rPr>
-          <w:t>,</w:t>
-        </w:r>
-      </w:ins>
-      <w:ins w:id="124" w:author="Microsoft Office User" w:date="2020-04-25T02:29:00Z">
+          <w:t xml:space="preserve">for each of the </w:t>
+        </w:r>
+      </w:ins>
+      <w:ins w:id="125" w:author="Microsoft Office User" w:date="2020-04-25T02:17:00Z">
         <w:r>
           <w:rPr>
             <w:rFonts w:cs="Times New Roman"/>
             <w:iCs/>
             <w:szCs w:val="24"/>
           </w:rPr>
-          <w:t xml:space="preserve"> Odonata</w:t>
-        </w:r>
-      </w:ins>
-      <w:ins w:id="125" w:author="Microsoft Office User" w:date="2020-04-25T02:20:00Z">
+          <w:t>10 orders.</w:t>
+        </w:r>
+      </w:ins>
+      <w:ins w:id="126" w:author="Microsoft Office User" w:date="2020-04-25T02:30:00Z">
         <w:r>
           <w:rPr>
             <w:rFonts w:cs="Times New Roman"/>
             <w:iCs/>
             <w:szCs w:val="24"/>
           </w:rPr>
-          <w:t>) while the other 7 are holocentric (</w:t>
-        </w:r>
-      </w:ins>
-      <w:proofErr w:type="spellStart"/>
-      <w:ins w:id="126" w:author="Microsoft Office User" w:date="2020-04-25T02:30:00Z">
+          <w:t xml:space="preserve"> </w:t>
+        </w:r>
+      </w:ins>
+      <w:ins w:id="127" w:author="Microsoft Office User" w:date="2020-04-25T02:20:00Z">
         <w:r>
           <w:rPr>
             <w:rFonts w:cs="Times New Roman"/>
             <w:iCs/>
             <w:szCs w:val="24"/>
           </w:rPr>
-          <w:t>Blattodea</w:t>
-        </w:r>
-        <w:proofErr w:type="spellEnd"/>
+          <w:t xml:space="preserve">Three orders </w:t>
+        </w:r>
         <w:r>
           <w:rPr>
             <w:rFonts w:cs="Times New Roman"/>
             <w:iCs/>
             <w:szCs w:val="24"/>
           </w:rPr>
-          <w:t xml:space="preserve">, </w:t>
-        </w:r>
-        <w:proofErr w:type="spellStart"/>
+          <w:lastRenderedPageBreak/>
+          <w:t xml:space="preserve">are holocentric </w:t>
+        </w:r>
+      </w:ins>
+      <w:ins w:id="128" w:author="Microsoft Office User" w:date="2020-04-25T02:29:00Z">
         <w:r>
           <w:rPr>
             <w:rFonts w:cs="Times New Roman"/>
             <w:iCs/>
             <w:szCs w:val="24"/>
           </w:rPr>
-          <w:lastRenderedPageBreak/>
-          <w:t>Coleoptera</w:t>
-        </w:r>
-        <w:proofErr w:type="spellEnd"/>
+          <w:t>(Hemiptera</w:t>
+        </w:r>
+      </w:ins>
+      <w:ins w:id="129" w:author="Microsoft Office User" w:date="2020-04-25T02:20:00Z">
         <w:r>
           <w:rPr>
             <w:rFonts w:cs="Times New Roman"/>
@@ -4773,50 +4779,56 @@
           </w:rPr>
           <w:t xml:space="preserve">, </w:t>
         </w:r>
-        <w:proofErr w:type="spellStart"/>
+      </w:ins>
+      <w:ins w:id="130" w:author="Microsoft Office User" w:date="2020-04-25T02:29:00Z">
         <w:r>
           <w:rPr>
             <w:rFonts w:cs="Times New Roman"/>
             <w:iCs/>
             <w:szCs w:val="24"/>
           </w:rPr>
-          <w:t>Diptera</w:t>
-        </w:r>
-        <w:proofErr w:type="spellEnd"/>
+          <w:t>Lepidoptera</w:t>
+        </w:r>
+      </w:ins>
+      <w:ins w:id="131" w:author="Microsoft Office User" w:date="2020-04-25T02:20:00Z">
         <w:r>
           <w:rPr>
             <w:rFonts w:cs="Times New Roman"/>
             <w:iCs/>
             <w:szCs w:val="24"/>
           </w:rPr>
-          <w:t xml:space="preserve">, Hymenoptera, </w:t>
-        </w:r>
-        <w:proofErr w:type="spellStart"/>
+          <w:t>,</w:t>
+        </w:r>
+      </w:ins>
+      <w:ins w:id="132" w:author="Microsoft Office User" w:date="2020-04-25T02:29:00Z">
         <w:r>
           <w:rPr>
             <w:rFonts w:cs="Times New Roman"/>
             <w:iCs/>
             <w:szCs w:val="24"/>
           </w:rPr>
-          <w:t>Isoptera</w:t>
-        </w:r>
-        <w:proofErr w:type="spellEnd"/>
+          <w:t xml:space="preserve"> Odonata</w:t>
+        </w:r>
+      </w:ins>
+      <w:ins w:id="133" w:author="Microsoft Office User" w:date="2020-04-25T02:20:00Z">
         <w:r>
           <w:rPr>
             <w:rFonts w:cs="Times New Roman"/>
             <w:iCs/>
             <w:szCs w:val="24"/>
           </w:rPr>
-          <w:t xml:space="preserve">, </w:t>
-        </w:r>
-        <w:proofErr w:type="spellStart"/>
+          <w:t>) while the other 7 are holocentric (</w:t>
+        </w:r>
+      </w:ins>
+      <w:proofErr w:type="spellStart"/>
+      <w:ins w:id="134" w:author="Microsoft Office User" w:date="2020-04-25T02:30:00Z">
         <w:r>
           <w:rPr>
             <w:rFonts w:cs="Times New Roman"/>
             <w:iCs/>
             <w:szCs w:val="24"/>
           </w:rPr>
-          <w:t>Neuroptera</w:t>
+          <w:t>Blattodea</w:t>
         </w:r>
         <w:proofErr w:type="spellEnd"/>
         <w:r>
@@ -4825,7 +4837,7 @@
             <w:iCs/>
             <w:szCs w:val="24"/>
           </w:rPr>
-          <w:t xml:space="preserve">, and </w:t>
+          <w:t xml:space="preserve">, </w:t>
         </w:r>
         <w:proofErr w:type="spellStart"/>
         <w:r>
@@ -4834,177 +4846,171 @@
             <w:iCs/>
             <w:szCs w:val="24"/>
           </w:rPr>
-          <w:t>Phasmatodea</w:t>
-        </w:r>
-      </w:ins>
-      <w:proofErr w:type="spellEnd"/>
-      <w:ins w:id="127" w:author="Microsoft Office User" w:date="2020-04-25T02:20:00Z">
+          <w:t>Coleoptera</w:t>
+        </w:r>
+        <w:proofErr w:type="spellEnd"/>
         <w:r>
           <w:rPr>
             <w:rFonts w:cs="Times New Roman"/>
             <w:iCs/>
             <w:szCs w:val="24"/>
           </w:rPr>
-          <w:t xml:space="preserve">). </w:t>
-        </w:r>
-      </w:ins>
-      <w:ins w:id="128" w:author="Microsoft Office User" w:date="2020-04-25T02:17:00Z">
+          <w:t xml:space="preserve">, </w:t>
+        </w:r>
+        <w:proofErr w:type="spellStart"/>
         <w:r>
           <w:rPr>
             <w:rFonts w:cs="Times New Roman"/>
             <w:iCs/>
             <w:szCs w:val="24"/>
           </w:rPr>
-          <w:t>Our analysis of the data</w:t>
-        </w:r>
-      </w:ins>
-      <w:ins w:id="129" w:author="Microsoft Office User" w:date="2020-04-25T02:27:00Z">
+          <w:t>Diptera</w:t>
+        </w:r>
+        <w:proofErr w:type="spellEnd"/>
         <w:r>
           <w:rPr>
             <w:rFonts w:cs="Times New Roman"/>
             <w:iCs/>
             <w:szCs w:val="24"/>
           </w:rPr>
-          <w:t xml:space="preserve"> </w:t>
-        </w:r>
-      </w:ins>
-      <w:ins w:id="130" w:author="Microsoft Office User" w:date="2020-04-25T02:34:00Z">
+          <w:t xml:space="preserve">, Hymenoptera, </w:t>
+        </w:r>
+        <w:proofErr w:type="spellStart"/>
         <w:r>
           <w:rPr>
             <w:rFonts w:cs="Times New Roman"/>
             <w:iCs/>
             <w:szCs w:val="24"/>
           </w:rPr>
-          <w:t xml:space="preserve">described with ascending and descending rates </w:t>
-        </w:r>
-      </w:ins>
-      <w:ins w:id="131" w:author="Microsoft Office User" w:date="2020-04-25T02:35:00Z">
+          <w:t>Isoptera</w:t>
+        </w:r>
+        <w:proofErr w:type="spellEnd"/>
         <w:r>
           <w:rPr>
             <w:rFonts w:cs="Times New Roman"/>
             <w:iCs/>
             <w:szCs w:val="24"/>
           </w:rPr>
-          <w:t xml:space="preserve">of chromosome number evolution </w:t>
-        </w:r>
-      </w:ins>
-      <w:ins w:id="132" w:author="Microsoft Office User" w:date="2020-04-25T02:34:00Z">
+          <w:t xml:space="preserve">, </w:t>
+        </w:r>
+        <w:proofErr w:type="spellStart"/>
         <w:r>
           <w:rPr>
             <w:rFonts w:cs="Times New Roman"/>
             <w:iCs/>
             <w:szCs w:val="24"/>
           </w:rPr>
-          <w:t xml:space="preserve">alone showed </w:t>
-        </w:r>
-      </w:ins>
-      <w:ins w:id="133" w:author="Microsoft Office User" w:date="2020-04-25T02:35:00Z">
+          <w:t>Neuroptera</w:t>
+        </w:r>
+        <w:proofErr w:type="spellEnd"/>
         <w:r>
           <w:rPr>
             <w:rFonts w:cs="Times New Roman"/>
             <w:iCs/>
             <w:szCs w:val="24"/>
           </w:rPr>
-          <w:t xml:space="preserve">some </w:t>
-        </w:r>
-      </w:ins>
-      <w:ins w:id="134" w:author="Microsoft Office User" w:date="2020-04-25T02:34:00Z">
+          <w:t xml:space="preserve">, and </w:t>
+        </w:r>
+        <w:proofErr w:type="spellStart"/>
         <w:r>
           <w:rPr>
             <w:rFonts w:cs="Times New Roman"/>
             <w:iCs/>
             <w:szCs w:val="24"/>
           </w:rPr>
-          <w:t xml:space="preserve">variability, with </w:t>
-        </w:r>
-      </w:ins>
-      <w:proofErr w:type="spellStart"/>
-      <w:ins w:id="135" w:author="Microsoft Office User" w:date="2020-04-25T02:32:00Z">
+          <w:t>Phasmatodea</w:t>
+        </w:r>
+      </w:ins>
+      <w:proofErr w:type="spellEnd"/>
+      <w:ins w:id="135" w:author="Microsoft Office User" w:date="2020-04-25T02:20:00Z">
         <w:r>
           <w:rPr>
             <w:rFonts w:cs="Times New Roman"/>
             <w:iCs/>
             <w:szCs w:val="24"/>
           </w:rPr>
-          <w:t>Phasmatodea</w:t>
-        </w:r>
-        <w:proofErr w:type="spellEnd"/>
+          <w:t xml:space="preserve">). </w:t>
+        </w:r>
+      </w:ins>
+      <w:ins w:id="136" w:author="Microsoft Office User" w:date="2020-04-25T02:17:00Z">
         <w:r>
           <w:rPr>
             <w:rFonts w:cs="Times New Roman"/>
             <w:iCs/>
             <w:szCs w:val="24"/>
           </w:rPr>
-          <w:t xml:space="preserve"> and Lepidoptera having the most variance </w:t>
-        </w:r>
-      </w:ins>
-      <w:ins w:id="136" w:author="Microsoft Office User" w:date="2020-04-25T02:27:00Z">
+          <w:t>Our analysis of the data</w:t>
+        </w:r>
+      </w:ins>
+      <w:ins w:id="137" w:author="Microsoft Office User" w:date="2020-04-25T02:27:00Z">
         <w:r>
           <w:rPr>
             <w:rFonts w:cs="Times New Roman"/>
             <w:iCs/>
             <w:szCs w:val="24"/>
           </w:rPr>
-          <w:t xml:space="preserve">(Figure </w:t>
-        </w:r>
-        <w:bookmarkStart w:id="137" w:name="_GoBack"/>
-        <w:bookmarkEnd w:id="137"/>
+          <w:t xml:space="preserve"> </w:t>
+        </w:r>
+      </w:ins>
+      <w:ins w:id="138" w:author="Microsoft Office User" w:date="2020-04-25T02:34:00Z">
         <w:r>
           <w:rPr>
             <w:rFonts w:cs="Times New Roman"/>
             <w:iCs/>
             <w:szCs w:val="24"/>
           </w:rPr>
-          <w:t xml:space="preserve">2a). </w:t>
-        </w:r>
-      </w:ins>
-      <w:ins w:id="138" w:author="Microsoft Office User" w:date="2020-04-25T02:35:00Z">
+          <w:t xml:space="preserve">described with ascending and descending rates </w:t>
+        </w:r>
+      </w:ins>
+      <w:ins w:id="139" w:author="Microsoft Office User" w:date="2020-04-25T02:35:00Z">
         <w:r>
           <w:rPr>
             <w:rFonts w:cs="Times New Roman"/>
             <w:iCs/>
             <w:szCs w:val="24"/>
           </w:rPr>
-          <w:t xml:space="preserve">Despite this variability, there appears to be no pattern in those clades with high rates of chromosome number evolution </w:t>
-        </w:r>
-      </w:ins>
-      <w:ins w:id="139" w:author="Microsoft Office User" w:date="2020-04-25T02:36:00Z">
+          <w:t xml:space="preserve">of chromosome number evolution </w:t>
+        </w:r>
+      </w:ins>
+      <w:ins w:id="140" w:author="Microsoft Office User" w:date="2020-04-25T02:34:00Z">
         <w:r>
           <w:rPr>
             <w:rFonts w:cs="Times New Roman"/>
             <w:iCs/>
             <w:szCs w:val="24"/>
           </w:rPr>
-          <w:t xml:space="preserve">and either monocentric or holocentric chromosomes. </w:t>
-        </w:r>
-      </w:ins>
-      <w:ins w:id="140" w:author="Microsoft Office User" w:date="2020-04-25T02:37:00Z">
+          <w:t xml:space="preserve">alone showed </w:t>
+        </w:r>
+      </w:ins>
+      <w:ins w:id="141" w:author="Microsoft Office User" w:date="2020-04-25T02:35:00Z">
         <w:r>
           <w:rPr>
             <w:rFonts w:cs="Times New Roman"/>
             <w:iCs/>
             <w:szCs w:val="24"/>
           </w:rPr>
-          <w:t>This indicates di</w:t>
-        </w:r>
-      </w:ins>
-      <w:ins w:id="141" w:author="Microsoft Office User" w:date="2020-04-25T02:38:00Z">
+          <w:t xml:space="preserve">some </w:t>
+        </w:r>
+      </w:ins>
+      <w:ins w:id="142" w:author="Microsoft Office User" w:date="2020-04-25T02:34:00Z">
         <w:r>
           <w:rPr>
             <w:rFonts w:cs="Times New Roman"/>
             <w:iCs/>
             <w:szCs w:val="24"/>
           </w:rPr>
-          <w:t xml:space="preserve">fferences among orders, but no relationship between </w:t>
-        </w:r>
-        <w:proofErr w:type="spellStart"/>
+          <w:t xml:space="preserve">variability, with </w:t>
+        </w:r>
+      </w:ins>
+      <w:proofErr w:type="spellStart"/>
+      <w:ins w:id="143" w:author="Microsoft Office User" w:date="2020-04-25T02:32:00Z">
         <w:r>
           <w:rPr>
             <w:rFonts w:cs="Times New Roman"/>
             <w:iCs/>
             <w:szCs w:val="24"/>
           </w:rPr>
-          <w:t>holocentricity</w:t>
+          <w:t>Phasmatodea</w:t>
         </w:r>
         <w:proofErr w:type="spellEnd"/>
         <w:r>
@@ -5013,19 +5019,77 @@
             <w:iCs/>
             <w:szCs w:val="24"/>
           </w:rPr>
-          <w:t xml:space="preserve"> and rates of chromosome number </w:t>
-        </w:r>
-        <w:proofErr w:type="spellStart"/>
+          <w:t xml:space="preserve"> and Lepidoptera having the most variance </w:t>
+        </w:r>
+      </w:ins>
+      <w:ins w:id="144" w:author="Microsoft Office User" w:date="2020-04-25T02:27:00Z">
         <w:r>
           <w:rPr>
             <w:rFonts w:cs="Times New Roman"/>
             <w:iCs/>
             <w:szCs w:val="24"/>
           </w:rPr>
-          <w:t xml:space="preserve">evolution. </w:t>
-        </w:r>
-      </w:ins>
-      <w:proofErr w:type="spellEnd"/>
+          <w:t xml:space="preserve">(Figure 2a). </w:t>
+        </w:r>
+      </w:ins>
+      <w:ins w:id="145" w:author="Microsoft Office User" w:date="2020-04-25T02:35:00Z">
+        <w:r>
+          <w:rPr>
+            <w:rFonts w:cs="Times New Roman"/>
+            <w:iCs/>
+            <w:szCs w:val="24"/>
+          </w:rPr>
+          <w:t xml:space="preserve">Despite this variability, there appears to be no pattern in those clades with high rates of chromosome number evolution </w:t>
+        </w:r>
+      </w:ins>
+      <w:ins w:id="146" w:author="Microsoft Office User" w:date="2020-04-25T02:36:00Z">
+        <w:r>
+          <w:rPr>
+            <w:rFonts w:cs="Times New Roman"/>
+            <w:iCs/>
+            <w:szCs w:val="24"/>
+          </w:rPr>
+          <w:t xml:space="preserve">and either monocentric or holocentric chromosomes. </w:t>
+        </w:r>
+      </w:ins>
+      <w:ins w:id="147" w:author="Microsoft Office User" w:date="2020-04-25T02:37:00Z">
+        <w:r>
+          <w:rPr>
+            <w:rFonts w:cs="Times New Roman"/>
+            <w:iCs/>
+            <w:szCs w:val="24"/>
+          </w:rPr>
+          <w:t>This indicates di</w:t>
+        </w:r>
+      </w:ins>
+      <w:ins w:id="148" w:author="Microsoft Office User" w:date="2020-04-25T02:38:00Z">
+        <w:r>
+          <w:rPr>
+            <w:rFonts w:cs="Times New Roman"/>
+            <w:iCs/>
+            <w:szCs w:val="24"/>
+          </w:rPr>
+          <w:t xml:space="preserve">fferences among orders, but no relationship between </w:t>
+        </w:r>
+        <w:proofErr w:type="spellStart"/>
+        <w:r>
+          <w:rPr>
+            <w:rFonts w:cs="Times New Roman"/>
+            <w:iCs/>
+            <w:szCs w:val="24"/>
+          </w:rPr>
+          <w:t>holocentricity</w:t>
+        </w:r>
+        <w:proofErr w:type="spellEnd"/>
+        <w:r>
+          <w:rPr>
+            <w:rFonts w:cs="Times New Roman"/>
+            <w:iCs/>
+            <w:szCs w:val="24"/>
+          </w:rPr>
+          <w:t xml:space="preserve"> and rates of chromosome number evolution. </w:t>
+        </w:r>
+      </w:ins>
     </w:p>
     <w:p>
       <w:pPr>
@@ -5033,13 +5097,13 @@
         <w:widowControl w:val="0"/>
         <w:ind w:firstLine="720"/>
         <w:rPr>
-          <w:ins w:id="142" w:author="Microsoft Office User" w:date="2020-04-25T02:22:00Z"/>
+          <w:ins w:id="149" w:author="Microsoft Office User" w:date="2020-04-25T23:07:00Z"/>
           <w:rFonts w:cs="Times New Roman"/>
           <w:iCs/>
           <w:szCs w:val="24"/>
         </w:rPr>
       </w:pPr>
-      <w:ins w:id="143" w:author="Microsoft Office User" w:date="2020-04-25T02:36:00Z">
+      <w:ins w:id="150" w:author="Microsoft Office User" w:date="2020-04-25T02:36:00Z">
         <w:r>
           <w:rPr>
             <w:rFonts w:cs="Times New Roman"/>
@@ -5049,7 +5113,7 @@
           <w:t>With the addition of polyploidy into the model, the variance among rates of chromosome number evolution is reduced among the orders</w:t>
         </w:r>
       </w:ins>
-      <w:ins w:id="144" w:author="Microsoft Office User" w:date="2020-04-25T02:51:00Z">
+      <w:ins w:id="151" w:author="Microsoft Office User" w:date="2020-04-25T02:51:00Z">
         <w:r>
           <w:rPr>
             <w:rFonts w:cs="Times New Roman"/>
@@ -5059,7 +5123,7 @@
           <w:t xml:space="preserve"> (Figure 3b)</w:t>
         </w:r>
       </w:ins>
-      <w:ins w:id="145" w:author="Microsoft Office User" w:date="2020-04-25T02:36:00Z">
+      <w:ins w:id="152" w:author="Microsoft Office User" w:date="2020-04-25T02:36:00Z">
         <w:r>
           <w:rPr>
             <w:rFonts w:cs="Times New Roman"/>
@@ -5069,7 +5133,7 @@
           <w:t xml:space="preserve">. </w:t>
         </w:r>
       </w:ins>
-      <w:ins w:id="146" w:author="Microsoft Office User" w:date="2020-04-25T02:46:00Z">
+      <w:ins w:id="153" w:author="Microsoft Office User" w:date="2020-04-25T02:46:00Z">
         <w:r>
           <w:rPr>
             <w:rFonts w:cs="Times New Roman"/>
@@ -5097,7 +5161,8 @@
           <w:t xml:space="preserve">, </w:t>
         </w:r>
       </w:ins>
-      <w:ins w:id="147" w:author="Microsoft Office User" w:date="2020-04-25T02:47:00Z">
+      <w:proofErr w:type="spellStart"/>
+      <w:ins w:id="154" w:author="Microsoft Office User" w:date="2020-04-25T02:47:00Z">
         <w:r>
           <w:rPr>
             <w:rFonts w:cs="Times New Roman"/>
@@ -5107,81 +5172,90 @@
           <w:t>I</w:t>
         </w:r>
       </w:ins>
-      <w:ins w:id="148" w:author="Microsoft Office User" w:date="2020-04-25T02:46:00Z">
+      <w:ins w:id="155" w:author="Microsoft Office User" w:date="2020-04-25T02:46:00Z">
         <w:r>
           <w:rPr>
             <w:rFonts w:cs="Times New Roman"/>
             <w:iCs/>
             <w:szCs w:val="24"/>
           </w:rPr>
-          <w:t xml:space="preserve">soptera, </w:t>
-        </w:r>
-      </w:ins>
-      <w:ins w:id="149" w:author="Microsoft Office User" w:date="2020-04-25T02:47:00Z">
+          <w:t>soptera</w:t>
+        </w:r>
+        <w:proofErr w:type="spellEnd"/>
         <w:r>
           <w:rPr>
             <w:rFonts w:cs="Times New Roman"/>
             <w:iCs/>
             <w:szCs w:val="24"/>
           </w:rPr>
-          <w:t xml:space="preserve">and </w:t>
-        </w:r>
-        <w:proofErr w:type="spellStart"/>
+          <w:t xml:space="preserve">, </w:t>
+        </w:r>
+      </w:ins>
+      <w:ins w:id="156" w:author="Microsoft Office User" w:date="2020-04-25T02:47:00Z">
         <w:r>
           <w:rPr>
             <w:rFonts w:cs="Times New Roman"/>
             <w:iCs/>
             <w:szCs w:val="24"/>
           </w:rPr>
-          <w:t>Phasmatodea</w:t>
-        </w:r>
-        <w:proofErr w:type="spellEnd"/>
+          <w:t xml:space="preserve">and </w:t>
+        </w:r>
+        <w:proofErr w:type="spellStart"/>
         <w:r>
           <w:rPr>
             <w:rFonts w:cs="Times New Roman"/>
             <w:iCs/>
             <w:szCs w:val="24"/>
           </w:rPr>
-          <w:t>. This is representative of some, but not all monocentric orders.</w:t>
-        </w:r>
-      </w:ins>
-      <w:ins w:id="150" w:author="Microsoft Office User" w:date="2020-04-25T02:48:00Z">
+          <w:t>Phasmatodea</w:t>
+        </w:r>
+        <w:proofErr w:type="spellEnd"/>
         <w:r>
           <w:rPr>
             <w:rFonts w:cs="Times New Roman"/>
             <w:iCs/>
             <w:szCs w:val="24"/>
           </w:rPr>
-          <w:t xml:space="preserve"> </w:t>
-        </w:r>
-      </w:ins>
-      <w:ins w:id="151" w:author="Microsoft Office User" w:date="2020-04-25T02:49:00Z">
+          <w:t>. This is representative of some, but not all monocentric orders.</w:t>
+        </w:r>
+      </w:ins>
+      <w:ins w:id="157" w:author="Microsoft Office User" w:date="2020-04-25T02:48:00Z">
         <w:r>
           <w:rPr>
             <w:rFonts w:cs="Times New Roman"/>
             <w:iCs/>
             <w:szCs w:val="24"/>
           </w:rPr>
-          <w:t xml:space="preserve">The order Lepidoptera shows a decrease in ascending and descending rates of chromosome number evolution with the addition of polyploid into the model. This is most likely driven by large variation in chromosome number </w:t>
-        </w:r>
-      </w:ins>
-      <w:ins w:id="152" w:author="Microsoft Office User" w:date="2020-04-25T02:50:00Z">
+          <w:t xml:space="preserve"> </w:t>
+        </w:r>
+      </w:ins>
+      <w:ins w:id="158" w:author="Microsoft Office User" w:date="2020-04-25T02:49:00Z">
         <w:r>
           <w:rPr>
             <w:rFonts w:cs="Times New Roman"/>
             <w:iCs/>
             <w:szCs w:val="24"/>
           </w:rPr>
-          <w:t>associated with the order.</w:t>
-        </w:r>
-      </w:ins>
-      <w:ins w:id="153" w:author="Microsoft Office User" w:date="2020-04-25T02:48:00Z">
+          <w:t xml:space="preserve">The order Lepidoptera shows a decrease in ascending and descending rates of chromosome number evolution with the addition of polyploid into the model. This is most likely driven by large variation in chromosome number </w:t>
+        </w:r>
+      </w:ins>
+      <w:ins w:id="159" w:author="Microsoft Office User" w:date="2020-04-25T02:50:00Z">
         <w:r>
           <w:rPr>
             <w:rFonts w:cs="Times New Roman"/>
             <w:iCs/>
             <w:szCs w:val="24"/>
           </w:rPr>
+          <w:t>associated with the order.</w:t>
+        </w:r>
+      </w:ins>
+      <w:ins w:id="160" w:author="Microsoft Office User" w:date="2020-04-25T02:48:00Z">
+        <w:r>
+          <w:rPr>
+            <w:rFonts w:cs="Times New Roman"/>
+            <w:iCs/>
+            <w:szCs w:val="24"/>
+          </w:rPr>
           <w:t xml:space="preserve"> </w:t>
         </w:r>
       </w:ins>
@@ -5191,7 +5265,7 @@
         <w:pStyle w:val="Default"/>
         <w:widowControl w:val="0"/>
         <w:rPr>
-          <w:ins w:id="154" w:author="Microsoft Office User" w:date="2020-04-25T02:22:00Z"/>
+          <w:ins w:id="161" w:author="Microsoft Office User" w:date="2020-04-25T02:22:00Z"/>
           <w:rFonts w:cs="Times New Roman"/>
           <w:i/>
           <w:iCs/>
@@ -5236,53 +5310,73 @@
         </w:rPr>
         <w:tab/>
       </w:r>
-      <w:ins w:id="155" w:author="Microsoft Office User" w:date="2020-04-25T02:04:00Z">
+      <w:ins w:id="162" w:author="Microsoft Office User" w:date="2020-04-25T23:29:00Z">
         <w:r>
           <w:rPr>
             <w:rFonts w:cs="Times New Roman"/>
             <w:szCs w:val="24"/>
           </w:rPr>
-          <w:t>R</w:t>
-        </w:r>
-      </w:ins>
-      <w:r>
-        <w:rPr>
-          <w:rFonts w:cs="Times New Roman"/>
-          <w:szCs w:val="24"/>
-        </w:rPr>
-        <w:t xml:space="preserve">ates of chromosome evolution </w:t>
-      </w:r>
-      <w:ins w:id="156" w:author="Microsoft Office User" w:date="2020-04-25T02:05:00Z">
+          <w:t xml:space="preserve">Next, we wanted to assess the effects of holocentric and monocentric chromosomes on the rates of chromosome number evolution. </w:t>
+        </w:r>
+      </w:ins>
+      <w:del w:id="163" w:author="Microsoft Office User" w:date="2020-04-25T23:29:00Z">
         <w:r>
           <w:rPr>
             <w:rFonts w:cs="Times New Roman"/>
             <w:szCs w:val="24"/>
           </w:rPr>
-          <w:t xml:space="preserve">were tested </w:t>
-        </w:r>
-      </w:ins>
-      <w:r>
-        <w:rPr>
-          <w:rFonts w:cs="Times New Roman"/>
-          <w:szCs w:val="24"/>
-        </w:rPr>
-        <w:t xml:space="preserve">across the two insect trees. </w:t>
-      </w:r>
-      <w:ins w:id="157" w:author="Microsoft Office User" w:date="2020-04-25T02:07:00Z">
+          <w:delText xml:space="preserve">ates of chromosome evolution across the two insect trees. </w:delText>
+        </w:r>
+      </w:del>
+      <w:ins w:id="164" w:author="Microsoft Office User" w:date="2020-04-25T23:29:00Z">
         <w:r>
           <w:rPr>
             <w:rFonts w:cs="Times New Roman"/>
             <w:szCs w:val="24"/>
           </w:rPr>
-          <w:t xml:space="preserve">Eight parameters were included when testing </w:t>
-        </w:r>
-      </w:ins>
-      <w:r>
-        <w:rPr>
-          <w:rFonts w:cs="Times New Roman"/>
-          <w:szCs w:val="24"/>
-        </w:rPr>
-        <w:t>These parameters included fusion, fission, and the transition between monocentric and holocentric chromosomes</w:t>
+          <w:t xml:space="preserve">Rates of ascending, descending, and polyploidy </w:t>
+        </w:r>
+      </w:ins>
+      <w:ins w:id="165" w:author="Microsoft Office User" w:date="2020-04-25T23:30:00Z">
+        <w:r>
+          <w:rPr>
+            <w:rFonts w:cs="Times New Roman"/>
+            <w:szCs w:val="24"/>
+          </w:rPr>
+          <w:t xml:space="preserve">were inferred for orders with holocentric and monocentric chromosomes. For these three </w:t>
+        </w:r>
+        <w:proofErr w:type="gramStart"/>
+        <w:r>
+          <w:rPr>
+            <w:rFonts w:cs="Times New Roman"/>
+            <w:szCs w:val="24"/>
+          </w:rPr>
+          <w:t xml:space="preserve">rates, </w:t>
+        </w:r>
+      </w:ins>
+      <w:ins w:id="166" w:author="Microsoft Office User" w:date="2020-04-25T02:07:00Z">
+        <w:r>
+          <w:rPr>
+            <w:rFonts w:cs="Times New Roman"/>
+            <w:szCs w:val="24"/>
+          </w:rPr>
+          <w:t xml:space="preserve"> </w:t>
+        </w:r>
+      </w:ins>
+      <w:r>
+        <w:rPr>
+          <w:rFonts w:cs="Times New Roman"/>
+          <w:szCs w:val="24"/>
+        </w:rPr>
+        <w:t>These</w:t>
+      </w:r>
+      <w:proofErr w:type="gramEnd"/>
+      <w:r>
+        <w:rPr>
+          <w:rFonts w:cs="Times New Roman"/>
+          <w:szCs w:val="24"/>
+        </w:rPr>
+        <w:t xml:space="preserve"> parameters included fusion, fission, and the transition between monocentric and holocentric chromosomes</w:t>
       </w:r>
       <w:r>
         <w:rPr>
@@ -5303,7 +5397,16 @@
           <w:rFonts w:cs="Times New Roman"/>
           <w:szCs w:val="24"/>
         </w:rPr>
-        <w:t xml:space="preserve">The data had low variability and the rates did not show a difference between monocentric and holocentric chromosomes (Figure 2). This indicates that there are no significant differences among rates of chromosome evolution based on type of </w:t>
+        <w:t>The data had low variability and the rates did not show a difference between monocentric and holocentric chromoso</w:t>
+      </w:r>
+      <w:bookmarkStart w:id="167" w:name="_GoBack"/>
+      <w:bookmarkEnd w:id="167"/>
+      <w:r>
+        <w:rPr>
+          <w:rFonts w:cs="Times New Roman"/>
+          <w:szCs w:val="24"/>
+        </w:rPr>
+        <w:t xml:space="preserve">mes (Figure 2). This indicates that there are no significant differences among rates of chromosome evolution based on type of </w:t>
       </w:r>
       <w:r>
         <w:rPr>
@@ -5336,204 +5439,6 @@
         <w:widowControl w:val="0"/>
         <w:rPr>
           <w:rFonts w:cs="Times New Roman"/>
-          <w:i/>
-          <w:iCs/>
-          <w:szCs w:val="24"/>
-        </w:rPr>
-      </w:pPr>
-      <w:r>
-        <w:rPr>
-          <w:rFonts w:cs="Times New Roman"/>
-          <w:i/>
-          <w:iCs/>
-          <w:szCs w:val="24"/>
-        </w:rPr>
-        <w:t>Analysis of Orders</w:t>
-      </w:r>
-    </w:p>
-    <w:p>
-      <w:pPr>
-        <w:pStyle w:val="Default"/>
-        <w:widowControl w:val="0"/>
-        <w:rPr>
-          <w:rFonts w:cs="Times New Roman"/>
-        </w:rPr>
-      </w:pPr>
-      <w:r>
-        <w:rPr>
-          <w:rFonts w:cs="Times New Roman"/>
-          <w:szCs w:val="24"/>
-        </w:rPr>
-        <w:tab/>
-      </w:r>
-      <w:r>
-        <w:rPr>
-          <w:rFonts w:cs="Times New Roman"/>
-          <w:szCs w:val="24"/>
-        </w:rPr>
-        <w:t xml:space="preserve">We tested the </w:t>
-      </w:r>
-      <w:r>
-        <w:rPr>
-          <w:rFonts w:cs="Times New Roman"/>
-        </w:rPr>
-        <w:t>rate</w:t>
-      </w:r>
-      <w:r>
-        <w:rPr>
-          <w:rFonts w:cs="Times New Roman"/>
-        </w:rPr>
-        <w:t>s</w:t>
-      </w:r>
-      <w:r>
-        <w:rPr>
-          <w:rFonts w:cs="Times New Roman"/>
-        </w:rPr>
-        <w:t xml:space="preserve"> of chromosome evolution </w:t>
-      </w:r>
-      <w:r>
-        <w:rPr>
-          <w:rFonts w:cs="Times New Roman"/>
-        </w:rPr>
-        <w:t>including</w:t>
-      </w:r>
-      <w:r>
-        <w:rPr>
-          <w:rFonts w:cs="Times New Roman"/>
-        </w:rPr>
-        <w:t xml:space="preserve"> polyploidy</w:t>
-      </w:r>
-      <w:r>
-        <w:rPr>
-          <w:rFonts w:cs="Times New Roman"/>
-        </w:rPr>
-        <w:t xml:space="preserve"> for the ten orders</w:t>
-      </w:r>
-      <w:r>
-        <w:rPr>
-          <w:rFonts w:cs="Times New Roman"/>
-        </w:rPr>
-        <w:t xml:space="preserve"> that contained more than 20 samples for analysis</w:t>
-      </w:r>
-      <w:r>
-        <w:rPr>
-          <w:rFonts w:cs="Times New Roman"/>
-        </w:rPr>
-        <w:t xml:space="preserve">. </w:t>
-      </w:r>
-      <w:r>
-        <w:rPr>
-          <w:rFonts w:cs="Times New Roman"/>
-        </w:rPr>
-        <w:t xml:space="preserve">The range in rates was relatively low and there were no trends in the data (Figure </w:t>
-      </w:r>
-      <w:r>
-        <w:rPr>
-          <w:rFonts w:cs="Times New Roman"/>
-        </w:rPr>
-        <w:t>3</w:t>
-      </w:r>
-      <w:r>
-        <w:rPr>
-          <w:rFonts w:cs="Times New Roman"/>
-        </w:rPr>
-        <w:t>a</w:t>
-      </w:r>
-      <w:r>
-        <w:rPr>
-          <w:rFonts w:cs="Times New Roman"/>
-        </w:rPr>
-        <w:t xml:space="preserve">). </w:t>
-      </w:r>
-      <w:r>
-        <w:rPr>
-          <w:rFonts w:cs="Times New Roman"/>
-        </w:rPr>
-        <w:t xml:space="preserve">The addition of polyploidy in the model decreased the variation of all rates of chromosome evolution. </w:t>
-      </w:r>
-      <w:r>
-        <w:rPr>
-          <w:rFonts w:cs="Times New Roman"/>
-        </w:rPr>
-        <w:t xml:space="preserve">The fusion rate, however, was </w:t>
-      </w:r>
-      <w:r>
-        <w:rPr>
-          <w:rFonts w:cs="Times New Roman"/>
-        </w:rPr>
-        <w:t xml:space="preserve">higher in Blattodea, Isoptera, and Phasmatodea, but this does not include all of the monocentric species. The holocentric orders had similar rates to all other orders. </w:t>
-      </w:r>
-    </w:p>
-    <w:p>
-      <w:pPr>
-        <w:pStyle w:val="Default"/>
-        <w:widowControl w:val="0"/>
-        <w:rPr>
-          <w:rFonts w:cs="Times New Roman"/>
-        </w:rPr>
-      </w:pPr>
-      <w:r>
-        <w:rPr>
-          <w:rFonts w:cs="Times New Roman"/>
-        </w:rPr>
-        <w:tab/>
-        <w:t xml:space="preserve">Next, we tested the rates of chromosome evolution without polyploidy for the ten orders. There was more variability in this data, however, there were still no clear trends in the data (Figure </w:t>
-      </w:r>
-      <w:r>
-        <w:rPr>
-          <w:rFonts w:cs="Times New Roman"/>
-        </w:rPr>
-        <w:t>3</w:t>
-      </w:r>
-      <w:r>
-        <w:rPr>
-          <w:rFonts w:cs="Times New Roman"/>
-        </w:rPr>
-        <w:t>b</w:t>
-      </w:r>
-      <w:r>
-        <w:rPr>
-          <w:rFonts w:cs="Times New Roman"/>
-        </w:rPr>
-        <w:t xml:space="preserve">). Lepidoptera, however, had an increase in both the fission and fusion rates as compared to the rates with polyploidy. This is most likely driven by large variation in chromosome number associated with the order. The other species that </w:t>
-      </w:r>
-      <w:r>
-        <w:rPr>
-          <w:rFonts w:cs="Times New Roman"/>
-        </w:rPr>
-        <w:t>were</w:t>
-      </w:r>
-      <w:r>
-        <w:rPr>
-          <w:rFonts w:cs="Times New Roman"/>
-        </w:rPr>
-        <w:t xml:space="preserve"> also holocentric do not show an increase in fission and fusion rates like Lepidoptera. </w:t>
-      </w:r>
-      <w:del w:id="158" w:author="Microsoft Office User" w:date="2020-04-25T02:38:00Z">
-        <w:r>
-          <w:rPr>
-            <w:rFonts w:cs="Times New Roman"/>
-          </w:rPr>
-          <w:delText>This indicates differences among orders, but no relationship between holocentricity and rates of chromosome evolution.</w:delText>
-        </w:r>
-      </w:del>
-    </w:p>
-    <w:p>
-      <w:pPr>
-        <w:pStyle w:val="Default"/>
-        <w:widowControl w:val="0"/>
-        <w:rPr>
-          <w:rFonts w:cs="Times New Roman"/>
-          <w:szCs w:val="24"/>
-        </w:rPr>
-      </w:pPr>
-    </w:p>
-    <w:p>
-      <w:pPr>
-        <w:pStyle w:val="Default"/>
-        <w:widowControl w:val="0"/>
-        <w:rPr>
-          <w:rFonts w:cs="Times New Roman"/>
           <w:b/>
           <w:bCs/>
           <w:szCs w:val="24"/>
@@ -5645,6 +5550,7 @@
           <w:rFonts w:ascii="Times New Roman" w:hAnsi="Times New Roman" w:cs="Times New Roman"/>
           <w:noProof/>
         </w:rPr>
+        <w:lastRenderedPageBreak/>
         <w:drawing>
           <wp:inline distT="0" distB="0" distL="0" distR="0" wp14:anchorId="3A5AB20C" wp14:editId="7EF3D496">
             <wp:extent cx="5871870" cy="5020574"/>
@@ -5836,7 +5742,7 @@
           <w:bCs/>
         </w:rPr>
       </w:pPr>
-      <w:commentRangeStart w:id="159"/>
+      <w:commentRangeStart w:id="168"/>
       <w:r>
         <w:rPr>
           <w:rFonts w:ascii="Times New Roman" w:hAnsi="Times New Roman" w:cs="Times New Roman"/>
@@ -5853,18 +5759,18 @@
         </w:rPr>
         <w:t>.</w:t>
       </w:r>
-      <w:commentRangeEnd w:id="159"/>
+      <w:commentRangeEnd w:id="168"/>
       <w:r>
         <w:rPr>
           <w:rStyle w:val="CommentReference"/>
           <w:rFonts w:ascii="Times New Roman" w:hAnsi="Times New Roman" w:cs="Times New Roman"/>
-          <w:rPrChange w:id="160" w:author="Microsoft Office User" w:date="2020-04-22T12:19:00Z">
+          <w:rPrChange w:id="169" w:author="Microsoft Office User" w:date="2020-04-22T12:19:00Z">
             <w:rPr>
               <w:rStyle w:val="CommentReference"/>
             </w:rPr>
           </w:rPrChange>
         </w:rPr>
-        <w:commentReference w:id="159"/>
+        <w:commentReference w:id="168"/>
       </w:r>
     </w:p>
     <w:p>
@@ -5875,7 +5781,7 @@
           <w:bCs/>
         </w:rPr>
       </w:pPr>
-      <w:ins w:id="161" w:author="Microsoft Office User" w:date="2020-04-25T00:43:00Z">
+      <w:ins w:id="170" w:author="Microsoft Office User" w:date="2020-04-25T00:43:00Z">
         <w:r>
           <w:rPr>
             <w:rFonts w:ascii="Times New Roman" w:hAnsi="Times New Roman" w:cs="Times New Roman"/>
@@ -7072,7 +6978,7 @@
     <w:p>
       <w:pPr>
         <w:rPr>
-          <w:ins w:id="162" w:author="Microsoft Office User" w:date="2020-04-22T11:24:00Z"/>
+          <w:ins w:id="171" w:author="Microsoft Office User" w:date="2020-04-22T11:24:00Z"/>
           <w:rFonts w:ascii="Times New Roman" w:hAnsi="Times New Roman" w:cs="Times New Roman"/>
           <w:b/>
           <w:bCs/>
@@ -7090,7 +6996,7 @@
     <w:p>
       <w:pPr>
         <w:rPr>
-          <w:ins w:id="163" w:author="Microsoft Office User" w:date="2020-04-22T11:24:00Z"/>
+          <w:ins w:id="172" w:author="Microsoft Office User" w:date="2020-04-22T11:24:00Z"/>
           <w:rFonts w:ascii="Times New Roman" w:hAnsi="Times New Roman" w:cs="Times New Roman"/>
           <w:b/>
           <w:bCs/>
@@ -7100,7 +7006,7 @@
     <w:p>
       <w:pPr>
         <w:rPr>
-          <w:ins w:id="164" w:author="Microsoft Office User" w:date="2020-04-22T11:24:00Z"/>
+          <w:ins w:id="173" w:author="Microsoft Office User" w:date="2020-04-22T11:24:00Z"/>
           <w:rFonts w:ascii="Times New Roman" w:hAnsi="Times New Roman" w:cs="Times New Roman"/>
           <w:b/>
           <w:bCs/>
@@ -7110,13 +7016,13 @@
     <w:p>
       <w:pPr>
         <w:rPr>
-          <w:ins w:id="165" w:author="Microsoft Office User" w:date="2020-04-22T11:25:00Z"/>
+          <w:ins w:id="174" w:author="Microsoft Office User" w:date="2020-04-22T11:25:00Z"/>
           <w:rFonts w:ascii="Times New Roman" w:hAnsi="Times New Roman" w:cs="Times New Roman"/>
           <w:b/>
           <w:bCs/>
         </w:rPr>
       </w:pPr>
-      <w:ins w:id="166" w:author="Microsoft Office User" w:date="2020-04-22T11:24:00Z">
+      <w:ins w:id="175" w:author="Microsoft Office User" w:date="2020-04-22T11:24:00Z">
         <w:r>
           <w:rPr>
             <w:rFonts w:ascii="Times New Roman" w:hAnsi="Times New Roman" w:cs="Times New Roman"/>
@@ -7359,6 +7265,11 @@
         <w:rPr>
           <w:rFonts w:ascii="Times New Roman" w:hAnsi="Times New Roman" w:cs="Times New Roman"/>
         </w:rPr>
+      </w:r>
+      <w:r>
+        <w:rPr>
+          <w:rFonts w:ascii="Times New Roman" w:hAnsi="Times New Roman" w:cs="Times New Roman"/>
+        </w:rPr>
         <w:fldChar w:fldCharType="separate"/>
       </w:r>
       <w:r>
@@ -7760,6 +7671,11 @@
         <w:rPr>
           <w:rFonts w:ascii="Times New Roman" w:hAnsi="Times New Roman" w:cs="Times New Roman"/>
         </w:rPr>
+      </w:r>
+      <w:r>
+        <w:rPr>
+          <w:rFonts w:ascii="Times New Roman" w:hAnsi="Times New Roman" w:cs="Times New Roman"/>
+        </w:rPr>
         <w:fldChar w:fldCharType="separate"/>
       </w:r>
       <w:r>
@@ -7842,7 +7758,7 @@
           <w:b/>
           <w:bCs/>
         </w:rPr>
-        <w:pPrChange w:id="167" w:author="Microsoft Office User" w:date="2020-04-22T10:50:00Z">
+        <w:pPrChange w:id="176" w:author="Microsoft Office User" w:date="2020-04-22T10:50:00Z">
           <w:pPr>
             <w:spacing w:line="480" w:lineRule="auto"/>
           </w:pPr>
@@ -7861,7 +7777,7 @@
 
 <file path=word/comments.xml><?xml version="1.0" encoding="utf-8"?>
 <w:comments xmlns:wpc="http://schemas.microsoft.com/office/word/2010/wordprocessingCanvas" xmlns:cx="http://schemas.microsoft.com/office/drawing/2014/chartex" xmlns:cx1="http://schemas.microsoft.com/office/drawing/2015/9/8/chartex" xmlns:cx2="http://schemas.microsoft.com/office/drawing/2015/10/21/chartex" xmlns:cx3="http://schemas.microsoft.com/office/drawing/2016/5/9/chartex" xmlns:cx4="http://schemas.microsoft.com/office/drawing/2016/5/10/chartex" xmlns:cx5="http://schemas.microsoft.com/office/drawing/2016/5/11/chartex" xmlns:cx6="http://schemas.microsoft.com/office/drawing/2016/5/12/chartex" xmlns:cx7="http://schemas.microsoft.com/office/drawing/2016/5/13/chartex" xmlns:cx8="http://schemas.microsoft.com/office/drawing/2016/5/14/chartex" xmlns:mc="http://schemas.openxmlformats.org/markup-compatibility/2006" xmlns:aink="http://schemas.microsoft.com/office/drawing/2016/ink" xmlns:am3d="http://schemas.microsoft.com/office/drawing/2017/model3d" xmlns:o="urn:schemas-microsoft-com:office:office" xmlns:r="http://schemas.openxmlformats.org/officeDocument/2006/relationships" xmlns:m="http://schemas.openxmlformats.org/officeDocument/2006/math" xmlns:v="urn:schemas-microsoft-com:vml" xmlns:wp14="http://schemas.microsoft.com/office/word/2010/wordprocessingDrawing" xmlns:wp="http://schemas.openxmlformats.org/drawingml/2006/wordprocessingDrawing" xmlns:w10="urn:schemas-microsoft-com:office:word" xmlns:w="http://schemas.openxmlformats.org/wordprocessingml/2006/main" xmlns:w14="http://schemas.microsoft.com/office/word/2010/wordml" xmlns:w15="http://schemas.microsoft.com/office/word/2012/wordml" xmlns:w16cid="http://schemas.microsoft.com/office/word/2016/wordml/cid" xmlns:w16se="http://schemas.microsoft.com/office/word/2015/wordml/symex" xmlns:wpg="http://schemas.microsoft.com/office/word/2010/wordprocessingGroup" xmlns:wpi="http://schemas.microsoft.com/office/word/2010/wordprocessingInk" xmlns:wne="http://schemas.microsoft.com/office/word/2006/wordml" xmlns:wps="http://schemas.microsoft.com/office/word/2010/wordprocessingShape" mc:Ignorable="w14 w15 w16se w16cid wp14">
-  <w:comment w:id="159" w:author="Sarah Ruckman" w:date="2020-04-21T13:30:00Z" w:initials="SR">
+  <w:comment w:id="168" w:author="Sarah Ruckman" w:date="2020-04-21T13:30:00Z" w:initials="SR">
     <w:p>
       <w:pPr>
         <w:pStyle w:val="CommentText"/>
@@ -8378,6 +8294,7 @@
   <w:style w:type="character" w:default="1" w:styleId="DefaultParagraphFont">
     <w:name w:val="Default Paragraph Font"/>
     <w:uiPriority w:val="1"/>
+    <w:semiHidden/>
     <w:unhideWhenUsed/>
   </w:style>
   <w:style w:type="table" w:default="1" w:styleId="TableNormal">

</xml_diff>

<commit_message>
Fig 1 with colorful bars
</commit_message>
<xml_diff>
--- a/Not All Centromeres are Equal, Or Are They.docx
+++ b/Not All Centromeres are Equal, Or Are They.docx
@@ -1,6 +1,6 @@
 
 <file path=word/document.xml><?xml version="1.0" encoding="utf-8"?>
-<w:document xmlns:wpc="http://schemas.microsoft.com/office/word/2010/wordprocessingCanvas" xmlns:cx="http://schemas.microsoft.com/office/drawing/2014/chartex" xmlns:cx1="http://schemas.microsoft.com/office/drawing/2015/9/8/chartex" xmlns:cx2="http://schemas.microsoft.com/office/drawing/2015/10/21/chartex" xmlns:cx3="http://schemas.microsoft.com/office/drawing/2016/5/9/chartex" xmlns:cx4="http://schemas.microsoft.com/office/drawing/2016/5/10/chartex" xmlns:cx5="http://schemas.microsoft.com/office/drawing/2016/5/11/chartex" xmlns:cx6="http://schemas.microsoft.com/office/drawing/2016/5/12/chartex" xmlns:cx7="http://schemas.microsoft.com/office/drawing/2016/5/13/chartex" xmlns:cx8="http://schemas.microsoft.com/office/drawing/2016/5/14/chartex" xmlns:mc="http://schemas.openxmlformats.org/markup-compatibility/2006" xmlns:aink="http://schemas.microsoft.com/office/drawing/2016/ink" xmlns:am3d="http://schemas.microsoft.com/office/drawing/2017/model3d" xmlns:o="urn:schemas-microsoft-com:office:office" xmlns:r="http://schemas.openxmlformats.org/officeDocument/2006/relationships" xmlns:m="http://schemas.openxmlformats.org/officeDocument/2006/math" xmlns:v="urn:schemas-microsoft-com:vml" xmlns:wp14="http://schemas.microsoft.com/office/word/2010/wordprocessingDrawing" xmlns:wp="http://schemas.openxmlformats.org/drawingml/2006/wordprocessingDrawing" xmlns:w10="urn:schemas-microsoft-com:office:word" xmlns:w="http://schemas.openxmlformats.org/wordprocessingml/2006/main" xmlns:w14="http://schemas.microsoft.com/office/word/2010/wordml" xmlns:w15="http://schemas.microsoft.com/office/word/2012/wordml" xmlns:w16cex="http://schemas.microsoft.com/office/word/2018/wordml/cex" xmlns:w16cid="http://schemas.microsoft.com/office/word/2016/wordml/cid" xmlns:w16="http://schemas.microsoft.com/office/word/2018/wordml" xmlns:w16se="http://schemas.microsoft.com/office/word/2015/wordml/symex" xmlns:wpg="http://schemas.microsoft.com/office/word/2010/wordprocessingGroup" xmlns:wpi="http://schemas.microsoft.com/office/word/2010/wordprocessingInk" xmlns:wne="http://schemas.microsoft.com/office/word/2006/wordml" xmlns:wps="http://schemas.microsoft.com/office/word/2010/wordprocessingShape" mc:Ignorable="w14 w15 w16se w16cid w16 w16cex wp14">
+<w:document xmlns:wpc="http://schemas.microsoft.com/office/word/2010/wordprocessingCanvas" xmlns:cx="http://schemas.microsoft.com/office/drawing/2014/chartex" xmlns:cx1="http://schemas.microsoft.com/office/drawing/2015/9/8/chartex" xmlns:cx2="http://schemas.microsoft.com/office/drawing/2015/10/21/chartex" xmlns:cx3="http://schemas.microsoft.com/office/drawing/2016/5/9/chartex" xmlns:cx4="http://schemas.microsoft.com/office/drawing/2016/5/10/chartex" xmlns:cx5="http://schemas.microsoft.com/office/drawing/2016/5/11/chartex" xmlns:cx6="http://schemas.microsoft.com/office/drawing/2016/5/12/chartex" xmlns:cx7="http://schemas.microsoft.com/office/drawing/2016/5/13/chartex" xmlns:cx8="http://schemas.microsoft.com/office/drawing/2016/5/14/chartex" xmlns:mc="http://schemas.openxmlformats.org/markup-compatibility/2006" xmlns:aink="http://schemas.microsoft.com/office/drawing/2016/ink" xmlns:am3d="http://schemas.microsoft.com/office/drawing/2017/model3d" xmlns:o="urn:schemas-microsoft-com:office:office" xmlns:r="http://schemas.openxmlformats.org/officeDocument/2006/relationships" xmlns:m="http://schemas.openxmlformats.org/officeDocument/2006/math" xmlns:v="urn:schemas-microsoft-com:vml" xmlns:wp14="http://schemas.microsoft.com/office/word/2010/wordprocessingDrawing" xmlns:wp="http://schemas.openxmlformats.org/drawingml/2006/wordprocessingDrawing" xmlns:w10="urn:schemas-microsoft-com:office:word" xmlns:w="http://schemas.openxmlformats.org/wordprocessingml/2006/main" xmlns:w14="http://schemas.microsoft.com/office/word/2010/wordml" xmlns:w15="http://schemas.microsoft.com/office/word/2012/wordml" xmlns:w16cid="http://schemas.microsoft.com/office/word/2016/wordml/cid" xmlns:w16se="http://schemas.microsoft.com/office/word/2015/wordml/symex" xmlns:wpg="http://schemas.microsoft.com/office/word/2010/wordprocessingGroup" xmlns:wpi="http://schemas.microsoft.com/office/word/2010/wordprocessingInk" xmlns:wne="http://schemas.microsoft.com/office/word/2006/wordml" xmlns:wps="http://schemas.microsoft.com/office/word/2010/wordprocessingShape" mc:Ignorable="w14 w15 w16se w16cid wp14">
   <w:body>
     <w:p>
       <w:pPr>
@@ -14,19 +14,17 @@
           <w:szCs w:val="32"/>
         </w:rPr>
       </w:pPr>
-      <w:ins w:id="0" w:author="Microsoft Office User" w:date="2020-06-02T12:11:00Z">
-        <w:r>
-          <w:rPr>
-            <w:rFonts w:cstheme="minorHAnsi"/>
-            <w:b/>
-            <w:bCs/>
-            <w:iCs/>
-            <w:sz w:val="32"/>
-            <w:szCs w:val="32"/>
-          </w:rPr>
-          <w:t>Holocentric and monocentric chromosomes evolve at equal rates</w:t>
-        </w:r>
-      </w:ins>
+      <w:r>
+        <w:rPr>
+          <w:rFonts w:cstheme="minorHAnsi"/>
+          <w:b/>
+          <w:bCs/>
+          <w:iCs/>
+          <w:sz w:val="32"/>
+          <w:szCs w:val="32"/>
+        </w:rPr>
+        <w:t>Holocentric and monocentric chromosomes evolve at equal rates</w:t>
+      </w:r>
     </w:p>
     <w:p>
       <w:pPr>
@@ -883,16 +881,14 @@
         </w:rPr>
         <w:t>other co</w:t>
       </w:r>
-      <w:ins w:id="1" w:author="Microsoft Office User" w:date="2020-06-01T23:47:00Z">
-        <w:r>
-          <w:rPr>
-            <w:rFonts w:asciiTheme="minorHAnsi" w:hAnsiTheme="minorHAnsi" w:cstheme="minorHAnsi"/>
-            <w:iCs/>
-            <w:sz w:val="22"/>
-          </w:rPr>
-          <w:t>-</w:t>
-        </w:r>
-      </w:ins>
+      <w:r>
+        <w:rPr>
+          <w:rFonts w:asciiTheme="minorHAnsi" w:hAnsiTheme="minorHAnsi" w:cstheme="minorHAnsi"/>
+          <w:iCs/>
+          <w:sz w:val="22"/>
+        </w:rPr>
+        <w:t>-</w:t>
+      </w:r>
       <w:r>
         <w:rPr>
           <w:rFonts w:asciiTheme="minorHAnsi" w:hAnsiTheme="minorHAnsi" w:cstheme="minorHAnsi"/>
@@ -1372,15 +1368,13 @@
         </w:rPr>
         <w:t>C</w:t>
       </w:r>
-      <w:ins w:id="2" w:author="Microsoft Office User" w:date="2020-06-01T23:50:00Z">
-        <w:r>
-          <w:rPr>
-            <w:rFonts w:asciiTheme="minorHAnsi" w:hAnsiTheme="minorHAnsi" w:cstheme="minorHAnsi"/>
-            <w:sz w:val="22"/>
-          </w:rPr>
-          <w:t>hange in c</w:t>
-        </w:r>
-      </w:ins>
+      <w:r>
+        <w:rPr>
+          <w:rFonts w:asciiTheme="minorHAnsi" w:hAnsiTheme="minorHAnsi" w:cstheme="minorHAnsi"/>
+          <w:sz w:val="22"/>
+        </w:rPr>
+        <w:t>hange in c</w:t>
+      </w:r>
       <w:r>
         <w:rPr>
           <w:rFonts w:asciiTheme="minorHAnsi" w:hAnsiTheme="minorHAnsi" w:cstheme="minorHAnsi"/>
@@ -3319,16 +3313,14 @@
         </w:rPr>
         <w:t xml:space="preserve"> centromeres </w:t>
       </w:r>
-      <w:ins w:id="3" w:author="Microsoft Office User" w:date="2020-06-01T23:50:00Z">
-        <w:r>
-          <w:rPr>
-            <w:rFonts w:cstheme="minorHAnsi"/>
-            <w:sz w:val="22"/>
-            <w:szCs w:val="22"/>
-          </w:rPr>
-          <w:t xml:space="preserve">in holocentric species </w:t>
-        </w:r>
-      </w:ins>
+      <w:r>
+        <w:rPr>
+          <w:rFonts w:cstheme="minorHAnsi"/>
+          <w:sz w:val="22"/>
+          <w:szCs w:val="22"/>
+        </w:rPr>
+        <w:t xml:space="preserve">in holocentric species </w:t>
+      </w:r>
       <w:r>
         <w:rPr>
           <w:rFonts w:cstheme="minorHAnsi"/>
@@ -4995,16 +4987,14 @@
         </w:rPr>
         <w:t xml:space="preserve"> number evolution</w:t>
       </w:r>
-      <w:ins w:id="4" w:author="Microsoft Office User" w:date="2020-06-02T00:09:00Z">
-        <w:r>
-          <w:rPr>
-            <w:rFonts w:asciiTheme="minorHAnsi" w:hAnsiTheme="minorHAnsi" w:cstheme="minorHAnsi"/>
-            <w:iCs/>
-            <w:sz w:val="22"/>
-          </w:rPr>
-          <w:t xml:space="preserve">. </w:t>
-        </w:r>
-      </w:ins>
+      <w:r>
+        <w:rPr>
+          <w:rFonts w:asciiTheme="minorHAnsi" w:hAnsiTheme="minorHAnsi" w:cstheme="minorHAnsi"/>
+          <w:iCs/>
+          <w:sz w:val="22"/>
+        </w:rPr>
+        <w:t xml:space="preserve">. </w:t>
+      </w:r>
     </w:p>
     <w:p>
       <w:pPr>
@@ -5192,31 +5182,20 @@
         </w:rPr>
         <w:t xml:space="preserve">This paper also included classification </w:t>
       </w:r>
-      <w:del w:id="5" w:author="Microsoft Office User" w:date="2020-06-01T23:53:00Z">
-        <w:r>
-          <w:rPr>
-            <w:rFonts w:asciiTheme="minorHAnsi" w:hAnsiTheme="minorHAnsi" w:cstheme="minorHAnsi"/>
-            <w:sz w:val="22"/>
-          </w:rPr>
-          <w:delText xml:space="preserve">for </w:delText>
-        </w:r>
-      </w:del>
-      <w:ins w:id="6" w:author="Microsoft Office User" w:date="2020-06-01T23:53:00Z">
-        <w:r>
-          <w:rPr>
-            <w:rFonts w:asciiTheme="minorHAnsi" w:hAnsiTheme="minorHAnsi" w:cstheme="minorHAnsi"/>
-            <w:sz w:val="22"/>
-          </w:rPr>
-          <w:t>of</w:t>
-        </w:r>
-        <w:r>
-          <w:rPr>
-            <w:rFonts w:asciiTheme="minorHAnsi" w:hAnsiTheme="minorHAnsi" w:cstheme="minorHAnsi"/>
-            <w:sz w:val="22"/>
-          </w:rPr>
-          <w:t xml:space="preserve"> </w:t>
-        </w:r>
-      </w:ins>
+      <w:r>
+        <w:rPr>
+          <w:rFonts w:asciiTheme="minorHAnsi" w:hAnsiTheme="minorHAnsi" w:cstheme="minorHAnsi"/>
+          <w:sz w:val="22"/>
+        </w:rPr>
+        <w:t>of</w:t>
+      </w:r>
+      <w:r>
+        <w:rPr>
+          <w:rFonts w:asciiTheme="minorHAnsi" w:hAnsiTheme="minorHAnsi" w:cstheme="minorHAnsi"/>
+          <w:sz w:val="22"/>
+        </w:rPr>
+        <w:t xml:space="preserve"> </w:t>
+      </w:r>
       <w:r>
         <w:rPr>
           <w:rFonts w:asciiTheme="minorHAnsi" w:hAnsiTheme="minorHAnsi" w:cstheme="minorHAnsi"/>
@@ -5916,16 +5895,7 @@
           <w:sz w:val="22"/>
           <w:szCs w:val="22"/>
         </w:rPr>
-        <w:t xml:space="preserve"> of these is estimated separately for clades with holocentric and monocentric chromosomes leading to six chromosomal rate parameters. The final two parameters describe the transition to and from monocentric and holocentric (</w:t>
-      </w:r>
-      <w:proofErr w:type="spellStart"/>
-      <w:r>
-        <w:rPr>
-          <w:rFonts w:cstheme="minorHAnsi"/>
-          <w:sz w:val="22"/>
-          <w:szCs w:val="22"/>
-        </w:rPr>
-        <w:t>q</w:t>
+        <w:t xml:space="preserve"> of these is estimated separately for clades with holocentric and monocentric chromosomes leading to six chromosomal rate parameters. The final two parameters describe the transition to and from monocentric and holocentric (q</w:t>
       </w:r>
       <w:r>
         <w:rPr>
@@ -5936,23 +5906,13 @@
         </w:rPr>
         <w:t>MH</w:t>
       </w:r>
-      <w:proofErr w:type="spellEnd"/>
-      <w:r>
-        <w:rPr>
-          <w:rFonts w:cstheme="minorHAnsi"/>
-          <w:sz w:val="22"/>
-          <w:szCs w:val="22"/>
-        </w:rPr>
-        <w:t xml:space="preserve"> and </w:t>
-      </w:r>
-      <w:proofErr w:type="spellStart"/>
-      <w:r>
-        <w:rPr>
-          <w:rFonts w:cstheme="minorHAnsi"/>
-          <w:sz w:val="22"/>
-          <w:szCs w:val="22"/>
-        </w:rPr>
-        <w:t>q</w:t>
+      <w:r>
+        <w:rPr>
+          <w:rFonts w:cstheme="minorHAnsi"/>
+          <w:sz w:val="22"/>
+          <w:szCs w:val="22"/>
+        </w:rPr>
+        <w:t xml:space="preserve"> and q</w:t>
       </w:r>
       <w:r>
         <w:rPr>
@@ -5963,25 +5923,14 @@
         </w:rPr>
         <w:t>HM</w:t>
       </w:r>
-      <w:proofErr w:type="spellEnd"/>
-      <w:r>
-        <w:rPr>
-          <w:rFonts w:cstheme="minorHAnsi"/>
-          <w:sz w:val="22"/>
-          <w:szCs w:val="22"/>
-        </w:rPr>
-        <w:t xml:space="preserve">). This model was specified using the R package </w:t>
-      </w:r>
-      <w:proofErr w:type="spellStart"/>
-      <w:r>
-        <w:rPr>
-          <w:rFonts w:cstheme="minorHAnsi"/>
-          <w:sz w:val="22"/>
-          <w:szCs w:val="22"/>
-        </w:rPr>
-        <w:t>chromePlus</w:t>
-      </w:r>
-      <w:proofErr w:type="spellEnd"/>
+      <w:r>
+        <w:rPr>
+          <w:rFonts w:cstheme="minorHAnsi"/>
+          <w:sz w:val="22"/>
+          <w:szCs w:val="22"/>
+        </w:rPr>
+        <w:t>). This model was specified using the R package chromePlus</w:t>
+      </w:r>
       <w:r>
         <w:rPr>
           <w:rFonts w:cstheme="minorHAnsi"/>
@@ -6082,18 +6031,8 @@
           <w:sz w:val="22"/>
           <w:szCs w:val="22"/>
         </w:rPr>
-        <w:t xml:space="preserve">Bayesian approach in the R package </w:t>
-      </w:r>
-      <w:proofErr w:type="spellStart"/>
-      <w:r>
-        <w:rPr>
-          <w:rFonts w:cstheme="minorHAnsi"/>
-          <w:sz w:val="22"/>
-          <w:szCs w:val="22"/>
-        </w:rPr>
-        <w:t>diversitree</w:t>
-      </w:r>
-      <w:proofErr w:type="spellEnd"/>
+        <w:t>Bayesian approach in the R package diversitree</w:t>
+      </w:r>
       <w:r>
         <w:rPr>
           <w:rFonts w:cstheme="minorHAnsi"/>
@@ -6215,26 +6154,14 @@
         </w:rPr>
         <w:t xml:space="preserve"> we randomly sampled tip states for genera with more than one record in our chromosome data set. By sampling across </w:t>
       </w:r>
-      <w:del w:id="7" w:author="Microsoft Office User" w:date="2020-06-02T00:34:00Z">
-        <w:r>
-          <w:rPr>
-            <w:rFonts w:cstheme="minorHAnsi"/>
-            <w:sz w:val="22"/>
-            <w:szCs w:val="22"/>
-          </w:rPr>
-          <w:delText>both datasets and trees</w:delText>
-        </w:r>
-      </w:del>
-      <w:ins w:id="8" w:author="Microsoft Office User" w:date="2020-06-02T00:34:00Z">
-        <w:r>
-          <w:rPr>
-            <w:rFonts w:cstheme="minorHAnsi"/>
-            <w:sz w:val="22"/>
-            <w:szCs w:val="22"/>
-          </w:rPr>
-          <w:t xml:space="preserve">the </w:t>
-        </w:r>
-      </w:ins>
+      <w:r>
+        <w:rPr>
+          <w:rFonts w:cstheme="minorHAnsi"/>
+          <w:sz w:val="22"/>
+          <w:szCs w:val="22"/>
+        </w:rPr>
+        <w:t xml:space="preserve">the </w:t>
+      </w:r>
       <w:r>
         <w:rPr>
           <w:rFonts w:cstheme="minorHAnsi"/>
@@ -6243,16 +6170,14 @@
         </w:rPr>
         <w:t xml:space="preserve">chromosome </w:t>
       </w:r>
-      <w:ins w:id="9" w:author="Microsoft Office User" w:date="2020-06-02T00:34:00Z">
-        <w:r>
-          <w:rPr>
-            <w:rFonts w:cstheme="minorHAnsi"/>
-            <w:sz w:val="22"/>
-            <w:szCs w:val="22"/>
-          </w:rPr>
-          <w:t xml:space="preserve">dataset and </w:t>
-        </w:r>
-      </w:ins>
+      <w:r>
+        <w:rPr>
+          <w:rFonts w:cstheme="minorHAnsi"/>
+          <w:sz w:val="22"/>
+          <w:szCs w:val="22"/>
+        </w:rPr>
+        <w:t xml:space="preserve">dataset and </w:t>
+      </w:r>
       <w:r>
         <w:rPr>
           <w:rFonts w:cstheme="minorHAnsi"/>
@@ -6283,25 +6208,7 @@
           <w:sz w:val="22"/>
           <w:szCs w:val="22"/>
         </w:rPr>
-        <w:t xml:space="preserve"> As is customary for Markov model like the one fit here the rates reported are </w:t>
-      </w:r>
-      <w:proofErr w:type="spellStart"/>
-      <w:r>
-        <w:rPr>
-          <w:rFonts w:cstheme="minorHAnsi"/>
-          <w:sz w:val="22"/>
-          <w:szCs w:val="22"/>
-        </w:rPr>
-        <w:t>lamda</w:t>
-      </w:r>
-      <w:proofErr w:type="spellEnd"/>
-      <w:r>
-        <w:rPr>
-          <w:rFonts w:cstheme="minorHAnsi"/>
-          <w:sz w:val="22"/>
-          <w:szCs w:val="22"/>
-        </w:rPr>
-        <w:t xml:space="preserve"> parameters that describe the expected waiting for a transition to occur.</w:t>
+        <w:t xml:space="preserve"> As is customary for Markov model like the one fit here the rates reported are lamda parameters that describe the expected waiting for a transition to occur.</w:t>
       </w:r>
       <w:r>
         <w:rPr>
@@ -6327,16 +6234,14 @@
         </w:rPr>
         <w:t xml:space="preserve"> </w:t>
       </w:r>
-      <w:ins w:id="10" w:author="Microsoft Office User" w:date="2020-06-01T23:53:00Z">
-        <w:r>
-          <w:rPr>
-            <w:rFonts w:cstheme="minorHAnsi"/>
-            <w:sz w:val="22"/>
-            <w:szCs w:val="22"/>
-          </w:rPr>
-          <w:t>Markov chain Monte Carlo (</w:t>
-        </w:r>
-      </w:ins>
+      <w:r>
+        <w:rPr>
+          <w:rFonts w:cstheme="minorHAnsi"/>
+          <w:sz w:val="22"/>
+          <w:szCs w:val="22"/>
+        </w:rPr>
+        <w:t>Markov chain Monte Carlo (</w:t>
+      </w:r>
       <w:r>
         <w:rPr>
           <w:rFonts w:cstheme="minorHAnsi"/>
@@ -6345,16 +6250,14 @@
         </w:rPr>
         <w:t>MCMC</w:t>
       </w:r>
-      <w:ins w:id="11" w:author="Microsoft Office User" w:date="2020-06-01T23:53:00Z">
-        <w:r>
-          <w:rPr>
-            <w:rFonts w:cstheme="minorHAnsi"/>
-            <w:sz w:val="22"/>
-            <w:szCs w:val="22"/>
-          </w:rPr>
-          <w:t>)</w:t>
-        </w:r>
-      </w:ins>
+      <w:r>
+        <w:rPr>
+          <w:rFonts w:cstheme="minorHAnsi"/>
+          <w:sz w:val="22"/>
+          <w:szCs w:val="22"/>
+        </w:rPr>
+        <w:t>)</w:t>
+      </w:r>
       <w:r>
         <w:rPr>
           <w:rFonts w:cstheme="minorHAnsi"/>
@@ -6473,25 +6376,7 @@
           <w:sz w:val="22"/>
           <w:szCs w:val="22"/>
         </w:rPr>
-        <w:t xml:space="preserve"> as our </w:t>
-      </w:r>
-      <w:proofErr w:type="spellStart"/>
-      <w:r>
-        <w:rPr>
-          <w:rFonts w:cstheme="minorHAnsi"/>
-          <w:sz w:val="22"/>
-          <w:szCs w:val="22"/>
-        </w:rPr>
-        <w:t>burnin</w:t>
-      </w:r>
-      <w:proofErr w:type="spellEnd"/>
-      <w:r>
-        <w:rPr>
-          <w:rFonts w:cstheme="minorHAnsi"/>
-          <w:sz w:val="22"/>
-          <w:szCs w:val="22"/>
-        </w:rPr>
-        <w:t xml:space="preserve"> for each </w:t>
+        <w:t xml:space="preserve"> as our burnin for each </w:t>
       </w:r>
       <w:r>
         <w:rPr>
@@ -6515,25 +6400,7 @@
           <w:sz w:val="22"/>
           <w:szCs w:val="22"/>
         </w:rPr>
-        <w:t xml:space="preserve"> and combined the </w:t>
-      </w:r>
-      <w:proofErr w:type="spellStart"/>
-      <w:r>
-        <w:rPr>
-          <w:rFonts w:cstheme="minorHAnsi"/>
-          <w:sz w:val="22"/>
-          <w:szCs w:val="22"/>
-        </w:rPr>
-        <w:t>postburnin</w:t>
-      </w:r>
-      <w:proofErr w:type="spellEnd"/>
-      <w:r>
-        <w:rPr>
-          <w:rFonts w:cstheme="minorHAnsi"/>
-          <w:sz w:val="22"/>
-          <w:szCs w:val="22"/>
-        </w:rPr>
-        <w:t xml:space="preserve"> portion of </w:t>
+        <w:t xml:space="preserve"> and combined the postburnin portion of </w:t>
       </w:r>
       <w:r>
         <w:rPr>
@@ -6557,25 +6424,7 @@
           <w:sz w:val="22"/>
           <w:szCs w:val="22"/>
         </w:rPr>
-        <w:t xml:space="preserve">s to create our estimate of the posterior </w:t>
-      </w:r>
-      <w:proofErr w:type="spellStart"/>
-      <w:r>
-        <w:rPr>
-          <w:rFonts w:cstheme="minorHAnsi"/>
-          <w:sz w:val="22"/>
-          <w:szCs w:val="22"/>
-        </w:rPr>
-        <w:t>distribuion</w:t>
-      </w:r>
-      <w:proofErr w:type="spellEnd"/>
-      <w:r>
-        <w:rPr>
-          <w:rFonts w:cstheme="minorHAnsi"/>
-          <w:sz w:val="22"/>
-          <w:szCs w:val="22"/>
-        </w:rPr>
-        <w:t xml:space="preserve"> of model parameters</w:t>
+        <w:t>s to create our estimate of the posterior distribuion of model parameters</w:t>
       </w:r>
       <w:r>
         <w:rPr>
@@ -6683,25 +6532,7 @@
           <w:sz w:val="22"/>
           <w:szCs w:val="22"/>
         </w:rPr>
-        <w:t>. For example, for the rate fissions (γ), for each post-</w:t>
-      </w:r>
-      <w:proofErr w:type="spellStart"/>
-      <w:r>
-        <w:rPr>
-          <w:rFonts w:cstheme="minorHAnsi"/>
-          <w:sz w:val="22"/>
-          <w:szCs w:val="22"/>
-        </w:rPr>
-        <w:t>burnin</w:t>
-      </w:r>
-      <w:proofErr w:type="spellEnd"/>
-      <w:r>
-        <w:rPr>
-          <w:rFonts w:cstheme="minorHAnsi"/>
-          <w:sz w:val="22"/>
-          <w:szCs w:val="22"/>
-        </w:rPr>
-        <w:t xml:space="preserve"> sample we calculated </w:t>
+        <w:t xml:space="preserve">. For example, for the rate fissions (γ), for each post-burnin sample we calculated </w:t>
       </w:r>
       <m:oMath>
         <m:r>
@@ -7367,16 +7198,14 @@
         </w:rPr>
         <w:t xml:space="preserve"> is fixed for either holo- or monocentricity</w:t>
       </w:r>
-      <w:ins w:id="12" w:author="Microsoft Office User" w:date="2020-06-02T00:42:00Z">
-        <w:r>
-          <w:rPr>
-            <w:rFonts w:cstheme="minorHAnsi"/>
-            <w:sz w:val="22"/>
-            <w:szCs w:val="22"/>
-          </w:rPr>
-          <w:t>.</w:t>
-        </w:r>
-      </w:ins>
+      <w:r>
+        <w:rPr>
+          <w:rFonts w:cstheme="minorHAnsi"/>
+          <w:sz w:val="22"/>
+          <w:szCs w:val="22"/>
+        </w:rPr>
+        <w:t>.</w:t>
+      </w:r>
       <w:r>
         <w:rPr>
           <w:rFonts w:cstheme="minorHAnsi"/>
@@ -7385,16 +7214,14 @@
         </w:rPr>
         <w:t xml:space="preserve"> </w:t>
       </w:r>
-      <w:ins w:id="13" w:author="Microsoft Office User" w:date="2020-06-02T00:42:00Z">
-        <w:r>
-          <w:rPr>
-            <w:rFonts w:cstheme="minorHAnsi"/>
-            <w:sz w:val="22"/>
-            <w:szCs w:val="22"/>
-          </w:rPr>
-          <w:t>W</w:t>
-        </w:r>
-      </w:ins>
+      <w:r>
+        <w:rPr>
+          <w:rFonts w:cstheme="minorHAnsi"/>
+          <w:sz w:val="22"/>
+          <w:szCs w:val="22"/>
+        </w:rPr>
+        <w:t>W</w:t>
+      </w:r>
       <w:r>
         <w:rPr>
           <w:rFonts w:cstheme="minorHAnsi"/>
@@ -7758,23 +7585,7 @@
           <w:rFonts w:asciiTheme="minorHAnsi" w:hAnsiTheme="minorHAnsi" w:cstheme="minorHAnsi"/>
           <w:sz w:val="22"/>
         </w:rPr>
-        <w:t xml:space="preserve">than when using the posterior sampled based on the </w:t>
-      </w:r>
-      <w:proofErr w:type="spellStart"/>
-      <w:r>
-        <w:rPr>
-          <w:rFonts w:asciiTheme="minorHAnsi" w:hAnsiTheme="minorHAnsi" w:cstheme="minorHAnsi"/>
-          <w:sz w:val="22"/>
-        </w:rPr>
-        <w:t>Misof</w:t>
-      </w:r>
-      <w:proofErr w:type="spellEnd"/>
-      <w:r>
-        <w:rPr>
-          <w:rFonts w:asciiTheme="minorHAnsi" w:hAnsiTheme="minorHAnsi" w:cstheme="minorHAnsi"/>
-          <w:sz w:val="22"/>
-        </w:rPr>
-        <w:t xml:space="preserve"> backbone</w:t>
+        <w:t>than when using the posterior sampled based on the Misof backbone</w:t>
       </w:r>
       <w:r>
         <w:rPr>
@@ -7885,7 +7696,6 @@
         </w:rPr>
         <w:t xml:space="preserve"> statistics had nearly identical distributions (supplemental figure 1). Based on this finding for the remainder of the paper we present results based on our analysis of the </w:t>
       </w:r>
-      <w:proofErr w:type="spellStart"/>
       <w:r>
         <w:rPr>
           <w:rFonts w:asciiTheme="minorHAnsi" w:eastAsiaTheme="minorEastAsia" w:hAnsiTheme="minorHAnsi" w:cstheme="minorHAnsi"/>
@@ -7893,7 +7703,6 @@
         </w:rPr>
         <w:t>Misof</w:t>
       </w:r>
-      <w:proofErr w:type="spellEnd"/>
       <w:r>
         <w:rPr>
           <w:rFonts w:asciiTheme="minorHAnsi" w:eastAsiaTheme="minorEastAsia" w:hAnsiTheme="minorHAnsi" w:cstheme="minorHAnsi"/>
@@ -8205,25 +8014,7 @@
           <w:iCs/>
           <w:sz w:val="22"/>
         </w:rPr>
-        <w:t>(</w:t>
-      </w:r>
-      <w:proofErr w:type="spellStart"/>
-      <w:r>
-        <w:rPr>
-          <w:rFonts w:asciiTheme="minorHAnsi" w:hAnsiTheme="minorHAnsi" w:cstheme="minorHAnsi"/>
-          <w:iCs/>
-          <w:sz w:val="22"/>
-        </w:rPr>
-        <w:t>Blattodea</w:t>
-      </w:r>
-      <w:proofErr w:type="spellEnd"/>
-      <w:r>
-        <w:rPr>
-          <w:rFonts w:asciiTheme="minorHAnsi" w:hAnsiTheme="minorHAnsi" w:cstheme="minorHAnsi"/>
-          <w:iCs/>
-          <w:sz w:val="22"/>
-        </w:rPr>
-        <w:t xml:space="preserve">, Coleoptera, Diptera, Hymenoptera, Isoptera, Neuroptera, and Phasmatodea) </w:t>
+        <w:t xml:space="preserve">(Blattodea, Coleoptera, Diptera, Hymenoptera, Isoptera, Neuroptera, and Phasmatodea) </w:t>
       </w:r>
       <w:r>
         <w:rPr>
@@ -8574,16 +8365,14 @@
         </w:rPr>
         <w:t xml:space="preserve">. </w:t>
       </w:r>
-      <w:ins w:id="14" w:author="Microsoft Office User" w:date="2020-06-01T23:56:00Z">
-        <w:r>
-          <w:rPr>
-            <w:rFonts w:cstheme="minorHAnsi"/>
-            <w:sz w:val="22"/>
-            <w:szCs w:val="22"/>
-          </w:rPr>
-          <w:t xml:space="preserve"> </w:t>
-        </w:r>
-      </w:ins>
+      <w:r>
+        <w:rPr>
+          <w:rFonts w:cstheme="minorHAnsi"/>
+          <w:sz w:val="22"/>
+          <w:szCs w:val="22"/>
+        </w:rPr>
+        <w:t xml:space="preserve"> </w:t>
+      </w:r>
       <w:r>
         <w:rPr>
           <w:rFonts w:cstheme="minorHAnsi"/>
@@ -8871,36 +8660,16 @@
           <w:sz w:val="22"/>
           <w:szCs w:val="22"/>
         </w:rPr>
-        <w:t xml:space="preserve">are </w:t>
-      </w:r>
-      <w:del w:id="15" w:author="Microsoft Office User" w:date="2020-06-01T23:56:00Z">
-        <w:r>
-          <w:rPr>
-            <w:rFonts w:cstheme="minorHAnsi"/>
-            <w:sz w:val="22"/>
-            <w:szCs w:val="22"/>
-          </w:rPr>
-          <w:delText xml:space="preserve">very </w:delText>
-        </w:r>
-      </w:del>
-      <w:r>
-        <w:rPr>
-          <w:rFonts w:cstheme="minorHAnsi"/>
-          <w:sz w:val="22"/>
-          <w:szCs w:val="22"/>
-        </w:rPr>
-        <w:t>near</w:t>
-      </w:r>
-      <w:ins w:id="16" w:author="Microsoft Office User" w:date="2020-06-01T23:56:00Z">
-        <w:r>
-          <w:rPr>
-            <w:rFonts w:cstheme="minorHAnsi"/>
-            <w:sz w:val="22"/>
-            <w:szCs w:val="22"/>
-          </w:rPr>
-          <w:t>ly</w:t>
-        </w:r>
-      </w:ins>
+        <w:t>are near</w:t>
+      </w:r>
+      <w:r>
+        <w:rPr>
+          <w:rFonts w:cstheme="minorHAnsi"/>
+          <w:sz w:val="22"/>
+          <w:szCs w:val="22"/>
+        </w:rPr>
+        <w:t>ly</w:t>
+      </w:r>
       <w:r>
         <w:rPr>
           <w:rFonts w:cstheme="minorHAnsi"/>
@@ -9366,26 +9135,14 @@
         </w:rPr>
         <w:t xml:space="preserve"> meiotic drive could potentially increase or decrease rates of chromosome number evolution. </w:t>
       </w:r>
-      <w:ins w:id="17" w:author="Microsoft Office User" w:date="2020-06-02T00:03:00Z">
-        <w:r>
-          <w:rPr>
-            <w:rFonts w:cstheme="minorHAnsi"/>
-            <w:sz w:val="22"/>
-            <w:szCs w:val="22"/>
-          </w:rPr>
-          <w:t>This may suggest monocentric cla</w:t>
-        </w:r>
-      </w:ins>
-      <w:ins w:id="18" w:author="Microsoft Office User" w:date="2020-06-02T00:04:00Z">
-        <w:r>
-          <w:rPr>
-            <w:rFonts w:cstheme="minorHAnsi"/>
-            <w:sz w:val="22"/>
-            <w:szCs w:val="22"/>
-          </w:rPr>
-          <w:t xml:space="preserve">des </w:t>
-        </w:r>
-      </w:ins>
+      <w:r>
+        <w:rPr>
+          <w:rFonts w:cstheme="minorHAnsi"/>
+          <w:sz w:val="22"/>
+          <w:szCs w:val="22"/>
+        </w:rPr>
+        <w:t xml:space="preserve">This may suggest monocentric clades </w:t>
+      </w:r>
       <w:r>
         <w:rPr>
           <w:rFonts w:cstheme="minorHAnsi"/>
@@ -9394,16 +9151,14 @@
         </w:rPr>
         <w:t>exhibit</w:t>
       </w:r>
-      <w:ins w:id="19" w:author="Microsoft Office User" w:date="2020-06-02T00:04:00Z">
-        <w:r>
-          <w:rPr>
-            <w:rFonts w:cstheme="minorHAnsi"/>
-            <w:sz w:val="22"/>
-            <w:szCs w:val="22"/>
-          </w:rPr>
-          <w:t xml:space="preserve"> more extreme rate variation dependent on the presence or absence of meiotic drive. </w:t>
-        </w:r>
-      </w:ins>
+      <w:r>
+        <w:rPr>
+          <w:rFonts w:cstheme="minorHAnsi"/>
+          <w:sz w:val="22"/>
+          <w:szCs w:val="22"/>
+        </w:rPr>
+        <w:t xml:space="preserve"> more extreme rate variation dependent on the presence or absence of meiotic drive. </w:t>
+      </w:r>
       <w:r>
         <w:rPr>
           <w:rFonts w:cstheme="minorHAnsi"/>
@@ -10189,27 +9944,7 @@
           <w:sz w:val="22"/>
           <w:szCs w:val="22"/>
         </w:rPr>
-        <w:t xml:space="preserve">Likewise, analyses within any one clade are difficult to interpret; for instance, the </w:t>
-      </w:r>
-      <w:proofErr w:type="spellStart"/>
-      <w:r>
-        <w:rPr>
-          <w:rFonts w:cstheme="minorHAnsi"/>
-          <w:color w:val="000000" w:themeColor="text1"/>
-          <w:sz w:val="22"/>
-          <w:szCs w:val="22"/>
-        </w:rPr>
-        <w:t>Reduviidae</w:t>
-      </w:r>
-      <w:proofErr w:type="spellEnd"/>
-      <w:r>
-        <w:rPr>
-          <w:rFonts w:cstheme="minorHAnsi"/>
-          <w:color w:val="000000" w:themeColor="text1"/>
-          <w:sz w:val="22"/>
-          <w:szCs w:val="22"/>
-        </w:rPr>
-        <w:t xml:space="preserve"> are a group of holocentric hemipterans that we would predict to have higher rates of chromosome number evolution, but surveys of this group show that they have very little variation in chromosome number </w:t>
+        <w:t xml:space="preserve">Likewise, analyses within any one clade are difficult to interpret; for instance, the Reduviidae are a group of holocentric hemipterans that we would predict to have higher rates of chromosome number evolution, but surveys of this group show that they have very little variation in chromosome number </w:t>
       </w:r>
       <w:r>
         <w:rPr>
@@ -11272,6 +11007,7 @@
       <w:pPr>
         <w:spacing w:after="0"/>
         <w:rPr>
+          <w:ins w:id="0" w:author="Sarah Ruckman" w:date="2020-06-02T16:08:00Z"/>
           <w:rFonts w:cstheme="minorHAnsi"/>
           <w:b/>
           <w:bCs/>
@@ -11296,23 +11032,414 @@
         <w:spacing w:after="0"/>
         <w:rPr>
           <w:rFonts w:cstheme="minorHAnsi"/>
+          <w:b/>
+          <w:bCs/>
           <w:sz w:val="22"/>
           <w:szCs w:val="22"/>
         </w:rPr>
       </w:pPr>
-      <w:commentRangeStart w:id="20"/>
-      <w:r>
-        <w:rPr>
-          <w:rFonts w:cstheme="minorHAnsi"/>
-          <w:noProof/>
-          <w:sz w:val="22"/>
-          <w:szCs w:val="22"/>
-        </w:rPr>
+      <w:ins w:id="1" w:author="Sarah Ruckman" w:date="2020-06-02T16:09:00Z">
+        <w:r>
+          <w:rPr>
+            <w:rFonts w:cstheme="minorHAnsi"/>
+            <w:b/>
+            <w:bCs/>
+            <w:sz w:val="22"/>
+            <w:szCs w:val="22"/>
+          </w:rPr>
+          <w:drawing>
+            <wp:inline distT="0" distB="0" distL="0" distR="0" wp14:anchorId="3F3A5555" wp14:editId="3BE864D6">
+              <wp:extent cx="4467455" cy="4067384"/>
+              <wp:effectExtent l="0" t="0" r="9525" b="9525"/>
+              <wp:docPr id="3" name="Picture 3"/>
+              <wp:cNvGraphicFramePr>
+                <a:graphicFrameLocks xmlns:a="http://schemas.openxmlformats.org/drawingml/2006/main" noChangeAspect="1"/>
+              </wp:cNvGraphicFramePr>
+              <a:graphic xmlns:a="http://schemas.openxmlformats.org/drawingml/2006/main">
+                <a:graphicData uri="http://schemas.openxmlformats.org/drawingml/2006/picture">
+                  <pic:pic xmlns:pic="http://schemas.openxmlformats.org/drawingml/2006/picture">
+                    <pic:nvPicPr>
+                      <pic:cNvPr id="1" name=""/>
+                      <pic:cNvPicPr/>
+                    </pic:nvPicPr>
+                    <pic:blipFill>
+                      <a:blip r:embed="rId6"/>
+                      <a:stretch>
+                        <a:fillRect/>
+                      </a:stretch>
+                    </pic:blipFill>
+                    <pic:spPr>
+                      <a:xfrm>
+                        <a:off x="0" y="0"/>
+                        <a:ext cx="4467455" cy="4067384"/>
+                      </a:xfrm>
+                      <a:prstGeom prst="rect">
+                        <a:avLst/>
+                      </a:prstGeom>
+                    </pic:spPr>
+                  </pic:pic>
+                </a:graphicData>
+              </a:graphic>
+            </wp:inline>
+          </w:drawing>
+        </w:r>
+      </w:ins>
+    </w:p>
+    <w:p>
+      <w:pPr>
+        <w:spacing w:after="0"/>
+        <w:rPr>
+          <w:rFonts w:cstheme="minorHAnsi"/>
+          <w:sz w:val="22"/>
+          <w:szCs w:val="22"/>
+        </w:rPr>
+      </w:pPr>
+      <w:del w:id="2" w:author="Sarah Ruckman" w:date="2020-06-02T16:08:00Z">
+        <w:r>
+          <w:rPr>
+            <w:rFonts w:cstheme="minorHAnsi"/>
+            <w:noProof/>
+            <w:sz w:val="22"/>
+            <w:szCs w:val="22"/>
+          </w:rPr>
+          <w:lastRenderedPageBreak/>
+          <w:drawing>
+            <wp:inline distT="0" distB="0" distL="0" distR="0" wp14:anchorId="3A5AB20C" wp14:editId="3950667B">
+              <wp:extent cx="6048886" cy="5439920"/>
+              <wp:effectExtent l="0" t="0" r="0" b="8890"/>
+              <wp:docPr id="1" name="Picture 1"/>
+              <wp:cNvGraphicFramePr>
+                <a:graphicFrameLocks xmlns:a="http://schemas.openxmlformats.org/drawingml/2006/main" noChangeAspect="1"/>
+              </wp:cNvGraphicFramePr>
+              <a:graphic xmlns:a="http://schemas.openxmlformats.org/drawingml/2006/main">
+                <a:graphicData uri="http://schemas.openxmlformats.org/drawingml/2006/picture">
+                  <pic:pic xmlns:pic="http://schemas.openxmlformats.org/drawingml/2006/picture">
+                    <pic:nvPicPr>
+                      <pic:cNvPr id="1" name="Figure1.jpg"/>
+                      <pic:cNvPicPr/>
+                    </pic:nvPicPr>
+                    <pic:blipFill>
+                      <a:blip r:embed="rId7" cstate="print">
+                        <a:extLst>
+                          <a:ext uri="{28A0092B-C50C-407E-A947-70E740481C1C}">
+                            <a14:useLocalDpi xmlns:a14="http://schemas.microsoft.com/office/drawing/2010/main" val="0"/>
+                          </a:ext>
+                        </a:extLst>
+                      </a:blip>
+                      <a:stretch>
+                        <a:fillRect/>
+                      </a:stretch>
+                    </pic:blipFill>
+                    <pic:spPr>
+                      <a:xfrm>
+                        <a:off x="0" y="0"/>
+                        <a:ext cx="6110221" cy="5495080"/>
+                      </a:xfrm>
+                      <a:prstGeom prst="rect">
+                        <a:avLst/>
+                      </a:prstGeom>
+                    </pic:spPr>
+                  </pic:pic>
+                </a:graphicData>
+              </a:graphic>
+            </wp:inline>
+          </w:drawing>
+        </w:r>
+      </w:del>
+    </w:p>
+    <w:p>
+      <w:pPr>
+        <w:spacing w:after="0"/>
+        <w:rPr>
+          <w:rFonts w:cstheme="minorHAnsi"/>
+          <w:sz w:val="22"/>
+          <w:szCs w:val="22"/>
+        </w:rPr>
+      </w:pPr>
+      <w:r>
+        <w:rPr>
+          <w:rFonts w:cstheme="minorHAnsi"/>
+          <w:b/>
+          <w:bCs/>
+          <w:sz w:val="22"/>
+          <w:szCs w:val="22"/>
+        </w:rPr>
+        <w:t xml:space="preserve">Figure 1: </w:t>
+      </w:r>
+      <w:r>
+        <w:rPr>
+          <w:rFonts w:cstheme="minorHAnsi"/>
+          <w:b/>
+          <w:bCs/>
+          <w:sz w:val="22"/>
+          <w:szCs w:val="22"/>
+        </w:rPr>
+        <w:t>Phylogeny</w:t>
+      </w:r>
+      <w:r>
+        <w:rPr>
+          <w:rFonts w:cstheme="minorHAnsi"/>
+          <w:b/>
+          <w:sz w:val="22"/>
+          <w:szCs w:val="22"/>
+        </w:rPr>
+        <w:t xml:space="preserve"> of type of centromeres and chromosome number.</w:t>
+      </w:r>
+      <w:r>
+        <w:rPr>
+          <w:rFonts w:cstheme="minorHAnsi"/>
+          <w:sz w:val="22"/>
+          <w:szCs w:val="22"/>
+        </w:rPr>
+        <w:t xml:space="preserve"> </w:t>
+      </w:r>
+      <w:r>
+        <w:rPr>
+          <w:rFonts w:cstheme="minorHAnsi"/>
+          <w:sz w:val="22"/>
+          <w:szCs w:val="22"/>
+        </w:rPr>
+        <w:t xml:space="preserve">The black branches represent </w:t>
+      </w:r>
+      <w:r>
+        <w:rPr>
+          <w:rFonts w:cstheme="minorHAnsi"/>
+          <w:sz w:val="22"/>
+          <w:szCs w:val="22"/>
+        </w:rPr>
+        <w:t xml:space="preserve">orders with </w:t>
+      </w:r>
+      <w:r>
+        <w:rPr>
+          <w:rFonts w:cstheme="minorHAnsi"/>
+          <w:sz w:val="22"/>
+          <w:szCs w:val="22"/>
+        </w:rPr>
+        <w:t>monocentric chromosomes and the gr</w:t>
+      </w:r>
+      <w:r>
+        <w:rPr>
+          <w:rFonts w:cstheme="minorHAnsi"/>
+          <w:sz w:val="22"/>
+          <w:szCs w:val="22"/>
+        </w:rPr>
+        <w:t>a</w:t>
+      </w:r>
+      <w:r>
+        <w:rPr>
+          <w:rFonts w:cstheme="minorHAnsi"/>
+          <w:sz w:val="22"/>
+          <w:szCs w:val="22"/>
+        </w:rPr>
+        <w:t>y branches represen</w:t>
+      </w:r>
+      <w:r>
+        <w:rPr>
+          <w:rFonts w:cstheme="minorHAnsi"/>
+          <w:sz w:val="22"/>
+          <w:szCs w:val="22"/>
+        </w:rPr>
+        <w:t>t</w:t>
+      </w:r>
+      <w:r>
+        <w:rPr>
+          <w:rFonts w:cstheme="minorHAnsi"/>
+          <w:sz w:val="22"/>
+          <w:szCs w:val="22"/>
+        </w:rPr>
+        <w:t xml:space="preserve"> </w:t>
+      </w:r>
+      <w:r>
+        <w:rPr>
+          <w:rFonts w:cstheme="minorHAnsi"/>
+          <w:sz w:val="22"/>
+          <w:szCs w:val="22"/>
+        </w:rPr>
+        <w:t xml:space="preserve">orders with </w:t>
+      </w:r>
+      <w:r>
+        <w:rPr>
+          <w:rFonts w:cstheme="minorHAnsi"/>
+          <w:sz w:val="22"/>
+          <w:szCs w:val="22"/>
+        </w:rPr>
+        <w:t xml:space="preserve">holocentric chromosomes. The </w:t>
+      </w:r>
+      <w:del w:id="3" w:author="Sarah Ruckman" w:date="2020-06-02T16:10:00Z">
+        <w:r>
+          <w:rPr>
+            <w:rFonts w:cstheme="minorHAnsi"/>
+            <w:sz w:val="22"/>
+            <w:szCs w:val="22"/>
+          </w:rPr>
+          <w:delText>colored</w:delText>
+        </w:r>
+        <w:r>
+          <w:rPr>
+            <w:rFonts w:cstheme="minorHAnsi"/>
+            <w:sz w:val="22"/>
+            <w:szCs w:val="22"/>
+          </w:rPr>
+          <w:delText xml:space="preserve"> circles</w:delText>
+        </w:r>
+      </w:del>
+      <w:ins w:id="4" w:author="Sarah Ruckman" w:date="2020-06-02T16:10:00Z">
+        <w:r>
+          <w:rPr>
+            <w:rFonts w:cstheme="minorHAnsi"/>
+            <w:sz w:val="22"/>
+            <w:szCs w:val="22"/>
+          </w:rPr>
+          <w:t>bars</w:t>
+        </w:r>
+      </w:ins>
+      <w:r>
+        <w:rPr>
+          <w:rFonts w:cstheme="minorHAnsi"/>
+          <w:sz w:val="22"/>
+          <w:szCs w:val="22"/>
+        </w:rPr>
+        <w:t xml:space="preserve"> </w:t>
+      </w:r>
+      <w:r>
+        <w:rPr>
+          <w:rFonts w:cstheme="minorHAnsi"/>
+          <w:sz w:val="22"/>
+          <w:szCs w:val="22"/>
+        </w:rPr>
+        <w:t>at the tips</w:t>
+      </w:r>
+      <w:r>
+        <w:rPr>
+          <w:rFonts w:cstheme="minorHAnsi"/>
+          <w:sz w:val="22"/>
+          <w:szCs w:val="22"/>
+        </w:rPr>
+        <w:t xml:space="preserve"> represent the haploid chromosome number</w:t>
+      </w:r>
+      <w:r>
+        <w:rPr>
+          <w:rFonts w:cstheme="minorHAnsi"/>
+          <w:sz w:val="22"/>
+          <w:szCs w:val="22"/>
+        </w:rPr>
+        <w:t>.</w:t>
+      </w:r>
+      <w:r>
+        <w:rPr>
+          <w:rFonts w:cstheme="minorHAnsi"/>
+          <w:sz w:val="22"/>
+          <w:szCs w:val="22"/>
+        </w:rPr>
+        <w:t xml:space="preserve"> </w:t>
+      </w:r>
+      <w:r>
+        <w:rPr>
+          <w:rFonts w:cstheme="minorHAnsi"/>
+          <w:sz w:val="22"/>
+          <w:szCs w:val="22"/>
+        </w:rPr>
+        <w:t>T</w:t>
+      </w:r>
+      <w:r>
+        <w:rPr>
+          <w:rFonts w:cstheme="minorHAnsi"/>
+          <w:sz w:val="22"/>
+          <w:szCs w:val="22"/>
+        </w:rPr>
+        <w:t xml:space="preserve">he </w:t>
+      </w:r>
+      <w:ins w:id="5" w:author="Sarah Ruckman" w:date="2020-06-02T16:10:00Z">
+        <w:r>
+          <w:rPr>
+            <w:rFonts w:cstheme="minorHAnsi"/>
+            <w:sz w:val="22"/>
+            <w:szCs w:val="22"/>
+          </w:rPr>
+          <w:t>bar</w:t>
+        </w:r>
+      </w:ins>
+      <w:ins w:id="6" w:author="Sarah Ruckman" w:date="2020-06-02T16:11:00Z">
+        <w:r>
+          <w:rPr>
+            <w:rFonts w:cstheme="minorHAnsi"/>
+            <w:sz w:val="22"/>
+            <w:szCs w:val="22"/>
+          </w:rPr>
+          <w:t xml:space="preserve"> </w:t>
+        </w:r>
+      </w:ins>
+      <w:r>
+        <w:rPr>
+          <w:rFonts w:cstheme="minorHAnsi"/>
+          <w:sz w:val="22"/>
+          <w:szCs w:val="22"/>
+        </w:rPr>
+        <w:t>color</w:t>
+      </w:r>
+      <w:ins w:id="7" w:author="Sarah Ruckman" w:date="2020-06-02T16:11:00Z">
+        <w:r>
+          <w:rPr>
+            <w:rFonts w:cstheme="minorHAnsi"/>
+            <w:sz w:val="22"/>
+            <w:szCs w:val="22"/>
+          </w:rPr>
+          <w:t>s represent different insect orders and any grey bars are unlabeled orders with fewer than 20 genera.</w:t>
+        </w:r>
+      </w:ins>
+      <w:bookmarkStart w:id="8" w:name="_GoBack"/>
+      <w:bookmarkEnd w:id="8"/>
+      <w:r>
+        <w:rPr>
+          <w:rFonts w:cstheme="minorHAnsi"/>
+          <w:sz w:val="22"/>
+          <w:szCs w:val="22"/>
+        </w:rPr>
+        <w:t xml:space="preserve"> </w:t>
+      </w:r>
+      <w:del w:id="9" w:author="Sarah Ruckman" w:date="2020-06-02T16:10:00Z">
+        <w:r>
+          <w:rPr>
+            <w:rFonts w:cstheme="minorHAnsi"/>
+            <w:sz w:val="22"/>
+            <w:szCs w:val="22"/>
+          </w:rPr>
+          <w:delText>scale is log transformed to allow better visualization of variation in species with low chromosome number</w:delText>
+        </w:r>
+      </w:del>
+      <w:r>
+        <w:rPr>
+          <w:rFonts w:cstheme="minorHAnsi"/>
+          <w:sz w:val="22"/>
+          <w:szCs w:val="22"/>
+        </w:rPr>
+        <w:t xml:space="preserve">. </w:t>
+      </w:r>
+    </w:p>
+    <w:p>
+      <w:pPr>
+        <w:spacing w:after="0"/>
+        <w:rPr>
+          <w:rFonts w:cstheme="minorHAnsi"/>
+          <w:sz w:val="22"/>
+          <w:szCs w:val="22"/>
+        </w:rPr>
+      </w:pPr>
+      <w:commentRangeStart w:id="10"/>
+      <w:commentRangeEnd w:id="10"/>
+      <w:r>
+        <w:rPr>
+          <w:rFonts w:cstheme="minorHAnsi"/>
+          <w:noProof/>
+          <w:sz w:val="22"/>
+          <w:szCs w:val="22"/>
+        </w:rPr>
+        <w:lastRenderedPageBreak/>
         <w:drawing>
-          <wp:inline distT="0" distB="0" distL="0" distR="0" wp14:anchorId="3A5AB20C" wp14:editId="6FAA5087">
-            <wp:extent cx="6048886" cy="5439920"/>
-            <wp:effectExtent l="0" t="0" r="0" b="8890"/>
-            <wp:docPr id="1" name="Picture 1"/>
+          <wp:inline distT="0" distB="0" distL="0" distR="0" wp14:anchorId="7B277079" wp14:editId="77A954F3">
+            <wp:extent cx="3988207" cy="3226357"/>
+            <wp:effectExtent l="0" t="0" r="0" b="0"/>
+            <wp:docPr id="6" name="Picture 6"/>
             <wp:cNvGraphicFramePr>
               <a:graphicFrameLocks xmlns:a="http://schemas.openxmlformats.org/drawingml/2006/main" noChangeAspect="1"/>
             </wp:cNvGraphicFramePr>
@@ -11320,11 +11447,11 @@
               <a:graphicData uri="http://schemas.openxmlformats.org/drawingml/2006/picture">
                 <pic:pic xmlns:pic="http://schemas.openxmlformats.org/drawingml/2006/picture">
                   <pic:nvPicPr>
-                    <pic:cNvPr id="1" name="Figure1.jpg"/>
+                    <pic:cNvPr id="6" name="Screen Shot 2020-06-02 at 1.44.41 AM.png"/>
                     <pic:cNvPicPr/>
                   </pic:nvPicPr>
                   <pic:blipFill>
-                    <a:blip r:embed="rId6" cstate="print">
+                    <a:blip r:embed="rId8" cstate="print">
                       <a:extLst>
                         <a:ext uri="{28A0092B-C50C-407E-A947-70E740481C1C}">
                           <a14:useLocalDpi xmlns:a14="http://schemas.microsoft.com/office/drawing/2010/main" val="0"/>
@@ -11338,7 +11465,7 @@
                   <pic:spPr>
                     <a:xfrm>
                       <a:off x="0" y="0"/>
-                      <a:ext cx="6110221" cy="5495080"/>
+                      <a:ext cx="3998668" cy="3234819"/>
                     </a:xfrm>
                     <a:prstGeom prst="rect">
                       <a:avLst/>
@@ -11350,274 +11477,6 @@
           </wp:inline>
         </w:drawing>
       </w:r>
-      <w:commentRangeEnd w:id="20"/>
-      <w:r>
-        <w:rPr>
-          <w:rStyle w:val="CommentReference"/>
-        </w:rPr>
-        <w:commentReference w:id="20"/>
-      </w:r>
-    </w:p>
-    <w:p>
-      <w:pPr>
-        <w:spacing w:after="0"/>
-        <w:rPr>
-          <w:rFonts w:cstheme="minorHAnsi"/>
-          <w:sz w:val="22"/>
-          <w:szCs w:val="22"/>
-        </w:rPr>
-      </w:pPr>
-      <w:r>
-        <w:rPr>
-          <w:rFonts w:cstheme="minorHAnsi"/>
-          <w:b/>
-          <w:bCs/>
-          <w:sz w:val="22"/>
-          <w:szCs w:val="22"/>
-        </w:rPr>
-        <w:t xml:space="preserve">Figure 1: </w:t>
-      </w:r>
-      <w:r>
-        <w:rPr>
-          <w:rFonts w:cstheme="minorHAnsi"/>
-          <w:b/>
-          <w:bCs/>
-          <w:sz w:val="22"/>
-          <w:szCs w:val="22"/>
-        </w:rPr>
-        <w:t>Phylogeny</w:t>
-      </w:r>
-      <w:r>
-        <w:rPr>
-          <w:rFonts w:cstheme="minorHAnsi"/>
-          <w:b/>
-          <w:sz w:val="22"/>
-          <w:szCs w:val="22"/>
-        </w:rPr>
-        <w:t xml:space="preserve"> of type of centromeres and chromosome number.</w:t>
-      </w:r>
-      <w:r>
-        <w:rPr>
-          <w:rFonts w:cstheme="minorHAnsi"/>
-          <w:sz w:val="22"/>
-          <w:szCs w:val="22"/>
-        </w:rPr>
-        <w:t xml:space="preserve"> </w:t>
-      </w:r>
-      <w:r>
-        <w:rPr>
-          <w:rFonts w:cstheme="minorHAnsi"/>
-          <w:sz w:val="22"/>
-          <w:szCs w:val="22"/>
-        </w:rPr>
-        <w:t xml:space="preserve">The black branches represent </w:t>
-      </w:r>
-      <w:r>
-        <w:rPr>
-          <w:rFonts w:cstheme="minorHAnsi"/>
-          <w:sz w:val="22"/>
-          <w:szCs w:val="22"/>
-        </w:rPr>
-        <w:t xml:space="preserve">orders with </w:t>
-      </w:r>
-      <w:r>
-        <w:rPr>
-          <w:rFonts w:cstheme="minorHAnsi"/>
-          <w:sz w:val="22"/>
-          <w:szCs w:val="22"/>
-        </w:rPr>
-        <w:t>monocentric chromosomes and the gr</w:t>
-      </w:r>
-      <w:r>
-        <w:rPr>
-          <w:rFonts w:cstheme="minorHAnsi"/>
-          <w:sz w:val="22"/>
-          <w:szCs w:val="22"/>
-        </w:rPr>
-        <w:t>a</w:t>
-      </w:r>
-      <w:r>
-        <w:rPr>
-          <w:rFonts w:cstheme="minorHAnsi"/>
-          <w:sz w:val="22"/>
-          <w:szCs w:val="22"/>
-        </w:rPr>
-        <w:t>y branches represen</w:t>
-      </w:r>
-      <w:r>
-        <w:rPr>
-          <w:rFonts w:cstheme="minorHAnsi"/>
-          <w:sz w:val="22"/>
-          <w:szCs w:val="22"/>
-        </w:rPr>
-        <w:t>t</w:t>
-      </w:r>
-      <w:r>
-        <w:rPr>
-          <w:rFonts w:cstheme="minorHAnsi"/>
-          <w:sz w:val="22"/>
-          <w:szCs w:val="22"/>
-        </w:rPr>
-        <w:t xml:space="preserve"> </w:t>
-      </w:r>
-      <w:r>
-        <w:rPr>
-          <w:rFonts w:cstheme="minorHAnsi"/>
-          <w:sz w:val="22"/>
-          <w:szCs w:val="22"/>
-        </w:rPr>
-        <w:t xml:space="preserve">orders with </w:t>
-      </w:r>
-      <w:r>
-        <w:rPr>
-          <w:rFonts w:cstheme="minorHAnsi"/>
-          <w:sz w:val="22"/>
-          <w:szCs w:val="22"/>
-        </w:rPr>
-        <w:t xml:space="preserve">holocentric chromosomes. The </w:t>
-      </w:r>
-      <w:r>
-        <w:rPr>
-          <w:rFonts w:cstheme="minorHAnsi"/>
-          <w:sz w:val="22"/>
-          <w:szCs w:val="22"/>
-        </w:rPr>
-        <w:t>colored</w:t>
-      </w:r>
-      <w:r>
-        <w:rPr>
-          <w:rFonts w:cstheme="minorHAnsi"/>
-          <w:sz w:val="22"/>
-          <w:szCs w:val="22"/>
-        </w:rPr>
-        <w:t xml:space="preserve"> circles </w:t>
-      </w:r>
-      <w:r>
-        <w:rPr>
-          <w:rFonts w:cstheme="minorHAnsi"/>
-          <w:sz w:val="22"/>
-          <w:szCs w:val="22"/>
-        </w:rPr>
-        <w:t>at the tips</w:t>
-      </w:r>
-      <w:r>
-        <w:rPr>
-          <w:rFonts w:cstheme="minorHAnsi"/>
-          <w:sz w:val="22"/>
-          <w:szCs w:val="22"/>
-        </w:rPr>
-        <w:t xml:space="preserve"> represent the haploid chromosome number</w:t>
-      </w:r>
-      <w:r>
-        <w:rPr>
-          <w:rFonts w:cstheme="minorHAnsi"/>
-          <w:sz w:val="22"/>
-          <w:szCs w:val="22"/>
-        </w:rPr>
-        <w:t>.</w:t>
-      </w:r>
-      <w:r>
-        <w:rPr>
-          <w:rFonts w:cstheme="minorHAnsi"/>
-          <w:sz w:val="22"/>
-          <w:szCs w:val="22"/>
-        </w:rPr>
-        <w:t xml:space="preserve"> </w:t>
-      </w:r>
-      <w:r>
-        <w:rPr>
-          <w:rFonts w:cstheme="minorHAnsi"/>
-          <w:sz w:val="22"/>
-          <w:szCs w:val="22"/>
-        </w:rPr>
-        <w:t>T</w:t>
-      </w:r>
-      <w:r>
-        <w:rPr>
-          <w:rFonts w:cstheme="minorHAnsi"/>
-          <w:sz w:val="22"/>
-          <w:szCs w:val="22"/>
-        </w:rPr>
-        <w:t>he color scale is log transformed to allow better visualization of variation in species with low chromosome number</w:t>
-      </w:r>
-      <w:r>
-        <w:rPr>
-          <w:rFonts w:cstheme="minorHAnsi"/>
-          <w:sz w:val="22"/>
-          <w:szCs w:val="22"/>
-        </w:rPr>
-        <w:t xml:space="preserve">. </w:t>
-      </w:r>
-    </w:p>
-    <w:p>
-      <w:pPr>
-        <w:spacing w:after="0"/>
-        <w:rPr>
-          <w:rFonts w:cstheme="minorHAnsi"/>
-          <w:sz w:val="22"/>
-          <w:szCs w:val="22"/>
-        </w:rPr>
-      </w:pPr>
-      <w:commentRangeStart w:id="21"/>
-      <w:commentRangeEnd w:id="21"/>
-      <w:r>
-        <w:rPr>
-          <w:rStyle w:val="CommentReference"/>
-        </w:rPr>
-        <w:lastRenderedPageBreak/>
-        <w:commentReference w:id="21"/>
-      </w:r>
-      <w:ins w:id="22" w:author="Microsoft Office User" w:date="2020-06-02T01:44:00Z">
-        <w:r>
-          <w:rPr>
-            <w:rFonts w:cstheme="minorHAnsi"/>
-            <w:noProof/>
-            <w:sz w:val="22"/>
-            <w:szCs w:val="22"/>
-          </w:rPr>
-          <w:drawing>
-            <wp:inline distT="0" distB="0" distL="0" distR="0" wp14:anchorId="7B277079" wp14:editId="0E9B87A2">
-              <wp:extent cx="5943600" cy="4808220"/>
-              <wp:effectExtent l="0" t="0" r="0" b="5080"/>
-              <wp:docPr id="6" name="Picture 6"/>
-              <wp:cNvGraphicFramePr>
-                <a:graphicFrameLocks xmlns:a="http://schemas.openxmlformats.org/drawingml/2006/main" noChangeAspect="1"/>
-              </wp:cNvGraphicFramePr>
-              <a:graphic xmlns:a="http://schemas.openxmlformats.org/drawingml/2006/main">
-                <a:graphicData uri="http://schemas.openxmlformats.org/drawingml/2006/picture">
-                  <pic:pic xmlns:pic="http://schemas.openxmlformats.org/drawingml/2006/picture">
-                    <pic:nvPicPr>
-                      <pic:cNvPr id="6" name="Screen Shot 2020-06-02 at 1.44.41 AM.png"/>
-                      <pic:cNvPicPr/>
-                    </pic:nvPicPr>
-                    <pic:blipFill>
-                      <a:blip r:embed="rId10" cstate="print">
-                        <a:extLst>
-                          <a:ext uri="{28A0092B-C50C-407E-A947-70E740481C1C}">
-                            <a14:useLocalDpi xmlns:a14="http://schemas.microsoft.com/office/drawing/2010/main" val="0"/>
-                          </a:ext>
-                        </a:extLst>
-                      </a:blip>
-                      <a:stretch>
-                        <a:fillRect/>
-                      </a:stretch>
-                    </pic:blipFill>
-                    <pic:spPr>
-                      <a:xfrm>
-                        <a:off x="0" y="0"/>
-                        <a:ext cx="5943600" cy="4808220"/>
-                      </a:xfrm>
-                      <a:prstGeom prst="rect">
-                        <a:avLst/>
-                      </a:prstGeom>
-                    </pic:spPr>
-                  </pic:pic>
-                </a:graphicData>
-              </a:graphic>
-            </wp:inline>
-          </w:drawing>
-        </w:r>
-      </w:ins>
     </w:p>
     <w:p>
       <w:pPr>
@@ -11790,17 +11649,15 @@
         </w:rPr>
         <w:t xml:space="preserve"> is either fission, fusion, or polyploidy which is indicated by the color of the fill. Positive values of this statistic indicate that holocentric clades evolve more quickly while negative values indicate that monocentric clades evolve more quickly. Below the curves the three lines indicate the </w:t>
       </w:r>
-      <w:ins w:id="23" w:author="Microsoft Office User" w:date="2020-06-02T00:52:00Z">
-        <w:r>
-          <w:rPr>
-            <w:rFonts w:eastAsiaTheme="minorEastAsia" w:cstheme="minorHAnsi"/>
-            <w:bCs/>
-            <w:sz w:val="22"/>
-            <w:szCs w:val="22"/>
-          </w:rPr>
-          <w:t xml:space="preserve">95% </w:t>
-        </w:r>
-      </w:ins>
+      <w:r>
+        <w:rPr>
+          <w:rFonts w:eastAsiaTheme="minorEastAsia" w:cstheme="minorHAnsi"/>
+          <w:bCs/>
+          <w:sz w:val="22"/>
+          <w:szCs w:val="22"/>
+        </w:rPr>
+        <w:t xml:space="preserve">95% </w:t>
+      </w:r>
       <w:r>
         <w:rPr>
           <w:rFonts w:eastAsiaTheme="minorEastAsia" w:cstheme="minorHAnsi"/>
@@ -11871,7 +11728,7 @@
                     <pic:cNvPicPr/>
                   </pic:nvPicPr>
                   <pic:blipFill>
-                    <a:blip r:embed="rId11" cstate="print">
+                    <a:blip r:embed="rId9" cstate="print">
                       <a:extLst>
                         <a:ext uri="{28A0092B-C50C-407E-A947-70E740481C1C}">
                           <a14:useLocalDpi xmlns:a14="http://schemas.microsoft.com/office/drawing/2010/main" val="0"/>
@@ -12262,7 +12119,7 @@
                     <pic:cNvPicPr/>
                   </pic:nvPicPr>
                   <pic:blipFill>
-                    <a:blip r:embed="rId12">
+                    <a:blip r:embed="rId10">
                       <a:extLst>
                         <a:ext uri="{28A0092B-C50C-407E-A947-70E740481C1C}">
                           <a14:useLocalDpi xmlns:a14="http://schemas.microsoft.com/office/drawing/2010/main" val="0"/>
@@ -12304,13 +12161,6 @@
           <w:b/>
           <w:sz w:val="22"/>
           <w:szCs w:val="22"/>
-          <w:rPrChange w:id="24" w:author="Microsoft Office User" w:date="2020-06-02T01:00:00Z">
-            <w:rPr>
-              <w:rFonts w:cstheme="minorHAnsi"/>
-              <w:sz w:val="22"/>
-              <w:szCs w:val="22"/>
-            </w:rPr>
-          </w:rPrChange>
         </w:rPr>
         <w:t xml:space="preserve">Supplemental Figure 1. </w:t>
       </w:r>
@@ -12320,13 +12170,6 @@
           <w:b/>
           <w:sz w:val="22"/>
           <w:szCs w:val="22"/>
-          <w:rPrChange w:id="25" w:author="Microsoft Office User" w:date="2020-06-02T01:00:00Z">
-            <w:rPr>
-              <w:rFonts w:cstheme="minorHAnsi"/>
-              <w:sz w:val="22"/>
-              <w:szCs w:val="22"/>
-            </w:rPr>
-          </w:rPrChange>
         </w:rPr>
         <w:t>Comparison</w:t>
       </w:r>
@@ -12336,13 +12179,6 @@
           <w:b/>
           <w:sz w:val="22"/>
           <w:szCs w:val="22"/>
-          <w:rPrChange w:id="26" w:author="Microsoft Office User" w:date="2020-06-02T01:00:00Z">
-            <w:rPr>
-              <w:rFonts w:cstheme="minorHAnsi"/>
-              <w:sz w:val="22"/>
-              <w:szCs w:val="22"/>
-            </w:rPr>
-          </w:rPrChange>
         </w:rPr>
         <w:t xml:space="preserve"> of inferences under alternative backbones</w:t>
       </w:r>
@@ -12397,25 +12233,7 @@
           <w:sz w:val="22"/>
           <w:szCs w:val="22"/>
         </w:rPr>
-        <w:t xml:space="preserve"> Black lines represent the statistic estimate using the </w:t>
-      </w:r>
-      <w:proofErr w:type="spellStart"/>
-      <w:r>
-        <w:rPr>
-          <w:rFonts w:eastAsiaTheme="minorEastAsia" w:cstheme="minorHAnsi"/>
-          <w:sz w:val="22"/>
-          <w:szCs w:val="22"/>
-        </w:rPr>
-        <w:t>Misof</w:t>
-      </w:r>
-      <w:proofErr w:type="spellEnd"/>
-      <w:r>
-        <w:rPr>
-          <w:rFonts w:eastAsiaTheme="minorEastAsia" w:cstheme="minorHAnsi"/>
-          <w:sz w:val="22"/>
-          <w:szCs w:val="22"/>
-        </w:rPr>
-        <w:t xml:space="preserve"> backbone while red lines represent the statistic estimate using the Rainford backbone.</w:t>
+        <w:t xml:space="preserve"> Black lines represent the statistic estimate using the Misof backbone while red lines represent the statistic estimate using the Rainford backbone.</w:t>
       </w:r>
       <w:r>
         <w:rPr>
@@ -14274,85 +14092,8 @@
 </w:document>
 </file>
 
-<file path=word/comments.xml><?xml version="1.0" encoding="utf-8"?>
-<w:comments xmlns:wpc="http://schemas.microsoft.com/office/word/2010/wordprocessingCanvas" xmlns:cx="http://schemas.microsoft.com/office/drawing/2014/chartex" xmlns:cx1="http://schemas.microsoft.com/office/drawing/2015/9/8/chartex" xmlns:cx2="http://schemas.microsoft.com/office/drawing/2015/10/21/chartex" xmlns:cx3="http://schemas.microsoft.com/office/drawing/2016/5/9/chartex" xmlns:cx4="http://schemas.microsoft.com/office/drawing/2016/5/10/chartex" xmlns:cx5="http://schemas.microsoft.com/office/drawing/2016/5/11/chartex" xmlns:cx6="http://schemas.microsoft.com/office/drawing/2016/5/12/chartex" xmlns:cx7="http://schemas.microsoft.com/office/drawing/2016/5/13/chartex" xmlns:cx8="http://schemas.microsoft.com/office/drawing/2016/5/14/chartex" xmlns:mc="http://schemas.openxmlformats.org/markup-compatibility/2006" xmlns:aink="http://schemas.microsoft.com/office/drawing/2016/ink" xmlns:am3d="http://schemas.microsoft.com/office/drawing/2017/model3d" xmlns:o="urn:schemas-microsoft-com:office:office" xmlns:r="http://schemas.openxmlformats.org/officeDocument/2006/relationships" xmlns:m="http://schemas.openxmlformats.org/officeDocument/2006/math" xmlns:v="urn:schemas-microsoft-com:vml" xmlns:wp14="http://schemas.microsoft.com/office/word/2010/wordprocessingDrawing" xmlns:wp="http://schemas.openxmlformats.org/drawingml/2006/wordprocessingDrawing" xmlns:w10="urn:schemas-microsoft-com:office:word" xmlns:w="http://schemas.openxmlformats.org/wordprocessingml/2006/main" xmlns:w14="http://schemas.microsoft.com/office/word/2010/wordml" xmlns:w15="http://schemas.microsoft.com/office/word/2012/wordml" xmlns:w16cex="http://schemas.microsoft.com/office/word/2018/wordml/cex" xmlns:w16cid="http://schemas.microsoft.com/office/word/2016/wordml/cid" xmlns:w16="http://schemas.microsoft.com/office/word/2018/wordml" xmlns:w16se="http://schemas.microsoft.com/office/word/2015/wordml/symex" xmlns:wpg="http://schemas.microsoft.com/office/word/2010/wordprocessingGroup" xmlns:wpi="http://schemas.microsoft.com/office/word/2010/wordprocessingInk" xmlns:wne="http://schemas.microsoft.com/office/word/2006/wordml" xmlns:wps="http://schemas.microsoft.com/office/word/2010/wordprocessingShape" mc:Ignorable="w14 w15 w16se w16cid w16 w16cex wp14">
-  <w:comment w:id="20" w:author="Microsoft Office User" w:date="2020-06-02T01:41:00Z" w:initials="MOU">
-    <w:p>
-      <w:pPr>
-        <w:pStyle w:val="CommentText"/>
-      </w:pPr>
-      <w:r>
-        <w:rPr>
-          <w:rStyle w:val="CommentReference"/>
-        </w:rPr>
-        <w:annotationRef/>
-      </w:r>
-      <w:r>
-        <w:t>I tried working on the new function. This script has an error when I run it</w:t>
-      </w:r>
-    </w:p>
-    <w:p>
-      <w:pPr>
-        <w:pStyle w:val="CommentText"/>
-      </w:pPr>
-    </w:p>
-    <w:p>
-      <w:pPr>
-        <w:pStyle w:val="CommentText"/>
-      </w:pPr>
-      <w:r>
-        <w:t>Error in ‘times’ argument</w:t>
-      </w:r>
-    </w:p>
-    <w:p>
-      <w:pPr>
-        <w:pStyle w:val="CommentText"/>
-      </w:pPr>
-    </w:p>
-    <w:p>
-      <w:pPr>
-        <w:pStyle w:val="CommentText"/>
-      </w:pPr>
-      <w:r>
-        <w:t>It has something to do with plotting</w:t>
-      </w:r>
-    </w:p>
-  </w:comment>
-  <w:comment w:id="21" w:author="Microsoft Office User" w:date="2020-06-02T01:12:00Z" w:initials="MOU">
-    <w:p>
-      <w:pPr>
-        <w:pStyle w:val="CommentText"/>
-      </w:pPr>
-      <w:r>
-        <w:rPr>
-          <w:rStyle w:val="CommentReference"/>
-        </w:rPr>
-        <w:annotationRef/>
-      </w:r>
-      <w:r>
-        <w:t>It was suggested the credile shifts were darkened. I manually darkened it because the script took longer than 30 minutes to get through the simmaps and I’m not even sure if it was the right one to make this figure.</w:t>
-      </w:r>
-    </w:p>
-  </w:comment>
-</w:comments>
-</file>
-
-<file path=word/commentsExtended.xml><?xml version="1.0" encoding="utf-8"?>
-<w15:commentsEx xmlns:wpc="http://schemas.microsoft.com/office/word/2010/wordprocessingCanvas" xmlns:cx="http://schemas.microsoft.com/office/drawing/2014/chartex" xmlns:cx1="http://schemas.microsoft.com/office/drawing/2015/9/8/chartex" xmlns:cx2="http://schemas.microsoft.com/office/drawing/2015/10/21/chartex" xmlns:cx3="http://schemas.microsoft.com/office/drawing/2016/5/9/chartex" xmlns:cx4="http://schemas.microsoft.com/office/drawing/2016/5/10/chartex" xmlns:cx5="http://schemas.microsoft.com/office/drawing/2016/5/11/chartex" xmlns:cx6="http://schemas.microsoft.com/office/drawing/2016/5/12/chartex" xmlns:cx7="http://schemas.microsoft.com/office/drawing/2016/5/13/chartex" xmlns:cx8="http://schemas.microsoft.com/office/drawing/2016/5/14/chartex" xmlns:mc="http://schemas.openxmlformats.org/markup-compatibility/2006" xmlns:aink="http://schemas.microsoft.com/office/drawing/2016/ink" xmlns:am3d="http://schemas.microsoft.com/office/drawing/2017/model3d" xmlns:o="urn:schemas-microsoft-com:office:office" xmlns:r="http://schemas.openxmlformats.org/officeDocument/2006/relationships" xmlns:m="http://schemas.openxmlformats.org/officeDocument/2006/math" xmlns:v="urn:schemas-microsoft-com:vml" xmlns:wp14="http://schemas.microsoft.com/office/word/2010/wordprocessingDrawing" xmlns:wp="http://schemas.openxmlformats.org/drawingml/2006/wordprocessingDrawing" xmlns:w10="urn:schemas-microsoft-com:office:word" xmlns:w="http://schemas.openxmlformats.org/wordprocessingml/2006/main" xmlns:w14="http://schemas.microsoft.com/office/word/2010/wordml" xmlns:w15="http://schemas.microsoft.com/office/word/2012/wordml" xmlns:w16cex="http://schemas.microsoft.com/office/word/2018/wordml/cex" xmlns:w16cid="http://schemas.microsoft.com/office/word/2016/wordml/cid" xmlns:w16="http://schemas.microsoft.com/office/word/2018/wordml" xmlns:w16se="http://schemas.microsoft.com/office/word/2015/wordml/symex" xmlns:wpg="http://schemas.microsoft.com/office/word/2010/wordprocessingGroup" xmlns:wpi="http://schemas.microsoft.com/office/word/2010/wordprocessingInk" xmlns:wne="http://schemas.microsoft.com/office/word/2006/wordml" xmlns:wps="http://schemas.microsoft.com/office/word/2010/wordprocessingShape" mc:Ignorable="w14 w15 w16se w16cid w16 w16cex wp14">
-  <w15:commentEx w15:paraId="2F9FB7C7" w15:done="0"/>
-  <w15:commentEx w15:paraId="7E7B0A2B" w15:done="0"/>
-</w15:commentsEx>
-</file>
-
-<file path=word/commentsIds.xml><?xml version="1.0" encoding="utf-8"?>
-<w16cid:commentsIds xmlns:wpc="http://schemas.microsoft.com/office/word/2010/wordprocessingCanvas" xmlns:cx="http://schemas.microsoft.com/office/drawing/2014/chartex" xmlns:cx1="http://schemas.microsoft.com/office/drawing/2015/9/8/chartex" xmlns:cx2="http://schemas.microsoft.com/office/drawing/2015/10/21/chartex" xmlns:cx3="http://schemas.microsoft.com/office/drawing/2016/5/9/chartex" xmlns:cx4="http://schemas.microsoft.com/office/drawing/2016/5/10/chartex" xmlns:cx5="http://schemas.microsoft.com/office/drawing/2016/5/11/chartex" xmlns:cx6="http://schemas.microsoft.com/office/drawing/2016/5/12/chartex" xmlns:cx7="http://schemas.microsoft.com/office/drawing/2016/5/13/chartex" xmlns:cx8="http://schemas.microsoft.com/office/drawing/2016/5/14/chartex" xmlns:mc="http://schemas.openxmlformats.org/markup-compatibility/2006" xmlns:aink="http://schemas.microsoft.com/office/drawing/2016/ink" xmlns:am3d="http://schemas.microsoft.com/office/drawing/2017/model3d" xmlns:o="urn:schemas-microsoft-com:office:office" xmlns:r="http://schemas.openxmlformats.org/officeDocument/2006/relationships" xmlns:m="http://schemas.openxmlformats.org/officeDocument/2006/math" xmlns:v="urn:schemas-microsoft-com:vml" xmlns:wp14="http://schemas.microsoft.com/office/word/2010/wordprocessingDrawing" xmlns:wp="http://schemas.openxmlformats.org/drawingml/2006/wordprocessingDrawing" xmlns:w10="urn:schemas-microsoft-com:office:word" xmlns:w="http://schemas.openxmlformats.org/wordprocessingml/2006/main" xmlns:w14="http://schemas.microsoft.com/office/word/2010/wordml" xmlns:w15="http://schemas.microsoft.com/office/word/2012/wordml" xmlns:w16cex="http://schemas.microsoft.com/office/word/2018/wordml/cex" xmlns:w16cid="http://schemas.microsoft.com/office/word/2016/wordml/cid" xmlns:w16="http://schemas.microsoft.com/office/word/2018/wordml" xmlns:w16se="http://schemas.microsoft.com/office/word/2015/wordml/symex" xmlns:wpg="http://schemas.microsoft.com/office/word/2010/wordprocessingGroup" xmlns:wpi="http://schemas.microsoft.com/office/word/2010/wordprocessingInk" xmlns:wne="http://schemas.microsoft.com/office/word/2006/wordml" xmlns:wps="http://schemas.microsoft.com/office/word/2010/wordprocessingShape" mc:Ignorable="w14 w15 w16se w16cid w16 w16cex wp14">
-  <w16cid:commentId w16cid:paraId="2F9FB7C7" w16cid:durableId="22802CAE"/>
-  <w16cid:commentId w16cid:paraId="7E7B0A2B" w16cid:durableId="22802610"/>
-</w16cid:commentsIds>
-</file>
-
 <file path=word/endnotes.xml><?xml version="1.0" encoding="utf-8"?>
-<w:endnotes xmlns:wpc="http://schemas.microsoft.com/office/word/2010/wordprocessingCanvas" xmlns:cx="http://schemas.microsoft.com/office/drawing/2014/chartex" xmlns:cx1="http://schemas.microsoft.com/office/drawing/2015/9/8/chartex" xmlns:cx2="http://schemas.microsoft.com/office/drawing/2015/10/21/chartex" xmlns:cx3="http://schemas.microsoft.com/office/drawing/2016/5/9/chartex" xmlns:cx4="http://schemas.microsoft.com/office/drawing/2016/5/10/chartex" xmlns:cx5="http://schemas.microsoft.com/office/drawing/2016/5/11/chartex" xmlns:cx6="http://schemas.microsoft.com/office/drawing/2016/5/12/chartex" xmlns:cx7="http://schemas.microsoft.com/office/drawing/2016/5/13/chartex" xmlns:cx8="http://schemas.microsoft.com/office/drawing/2016/5/14/chartex" xmlns:mc="http://schemas.openxmlformats.org/markup-compatibility/2006" xmlns:aink="http://schemas.microsoft.com/office/drawing/2016/ink" xmlns:am3d="http://schemas.microsoft.com/office/drawing/2017/model3d" xmlns:o="urn:schemas-microsoft-com:office:office" xmlns:r="http://schemas.openxmlformats.org/officeDocument/2006/relationships" xmlns:m="http://schemas.openxmlformats.org/officeDocument/2006/math" xmlns:v="urn:schemas-microsoft-com:vml" xmlns:wp14="http://schemas.microsoft.com/office/word/2010/wordprocessingDrawing" xmlns:wp="http://schemas.openxmlformats.org/drawingml/2006/wordprocessingDrawing" xmlns:w10="urn:schemas-microsoft-com:office:word" xmlns:w="http://schemas.openxmlformats.org/wordprocessingml/2006/main" xmlns:w14="http://schemas.microsoft.com/office/word/2010/wordml" xmlns:w15="http://schemas.microsoft.com/office/word/2012/wordml" xmlns:w16cex="http://schemas.microsoft.com/office/word/2018/wordml/cex" xmlns:w16cid="http://schemas.microsoft.com/office/word/2016/wordml/cid" xmlns:w16="http://schemas.microsoft.com/office/word/2018/wordml" xmlns:w16se="http://schemas.microsoft.com/office/word/2015/wordml/symex" xmlns:wpg="http://schemas.microsoft.com/office/word/2010/wordprocessingGroup" xmlns:wpi="http://schemas.microsoft.com/office/word/2010/wordprocessingInk" xmlns:wne="http://schemas.microsoft.com/office/word/2006/wordml" xmlns:wps="http://schemas.microsoft.com/office/word/2010/wordprocessingShape" mc:Ignorable="w14 w15 w16se w16cid w16 w16cex wp14">
+<w:endnotes xmlns:wpc="http://schemas.microsoft.com/office/word/2010/wordprocessingCanvas" xmlns:cx="http://schemas.microsoft.com/office/drawing/2014/chartex" xmlns:cx1="http://schemas.microsoft.com/office/drawing/2015/9/8/chartex" xmlns:cx2="http://schemas.microsoft.com/office/drawing/2015/10/21/chartex" xmlns:cx3="http://schemas.microsoft.com/office/drawing/2016/5/9/chartex" xmlns:cx4="http://schemas.microsoft.com/office/drawing/2016/5/10/chartex" xmlns:cx5="http://schemas.microsoft.com/office/drawing/2016/5/11/chartex" xmlns:cx6="http://schemas.microsoft.com/office/drawing/2016/5/12/chartex" xmlns:cx7="http://schemas.microsoft.com/office/drawing/2016/5/13/chartex" xmlns:cx8="http://schemas.microsoft.com/office/drawing/2016/5/14/chartex" xmlns:mc="http://schemas.openxmlformats.org/markup-compatibility/2006" xmlns:aink="http://schemas.microsoft.com/office/drawing/2016/ink" xmlns:am3d="http://schemas.microsoft.com/office/drawing/2017/model3d" xmlns:o="urn:schemas-microsoft-com:office:office" xmlns:r="http://schemas.openxmlformats.org/officeDocument/2006/relationships" xmlns:m="http://schemas.openxmlformats.org/officeDocument/2006/math" xmlns:v="urn:schemas-microsoft-com:vml" xmlns:wp14="http://schemas.microsoft.com/office/word/2010/wordprocessingDrawing" xmlns:wp="http://schemas.openxmlformats.org/drawingml/2006/wordprocessingDrawing" xmlns:w10="urn:schemas-microsoft-com:office:word" xmlns:w="http://schemas.openxmlformats.org/wordprocessingml/2006/main" xmlns:w14="http://schemas.microsoft.com/office/word/2010/wordml" xmlns:w15="http://schemas.microsoft.com/office/word/2012/wordml" xmlns:w16cid="http://schemas.microsoft.com/office/word/2016/wordml/cid" xmlns:w16se="http://schemas.microsoft.com/office/word/2015/wordml/symex" xmlns:wpg="http://schemas.microsoft.com/office/word/2010/wordprocessingGroup" xmlns:wpi="http://schemas.microsoft.com/office/word/2010/wordprocessingInk" xmlns:wne="http://schemas.microsoft.com/office/word/2006/wordml" xmlns:wps="http://schemas.microsoft.com/office/word/2010/wordprocessingShape" mc:Ignorable="w14 w15 w16se w16cid wp14">
   <w:endnote w:type="separator" w:id="-1">
     <w:p>
       <w:pPr>
@@ -14377,7 +14118,7 @@
 </file>
 
 <file path=word/footnotes.xml><?xml version="1.0" encoding="utf-8"?>
-<w:footnotes xmlns:wpc="http://schemas.microsoft.com/office/word/2010/wordprocessingCanvas" xmlns:cx="http://schemas.microsoft.com/office/drawing/2014/chartex" xmlns:cx1="http://schemas.microsoft.com/office/drawing/2015/9/8/chartex" xmlns:cx2="http://schemas.microsoft.com/office/drawing/2015/10/21/chartex" xmlns:cx3="http://schemas.microsoft.com/office/drawing/2016/5/9/chartex" xmlns:cx4="http://schemas.microsoft.com/office/drawing/2016/5/10/chartex" xmlns:cx5="http://schemas.microsoft.com/office/drawing/2016/5/11/chartex" xmlns:cx6="http://schemas.microsoft.com/office/drawing/2016/5/12/chartex" xmlns:cx7="http://schemas.microsoft.com/office/drawing/2016/5/13/chartex" xmlns:cx8="http://schemas.microsoft.com/office/drawing/2016/5/14/chartex" xmlns:mc="http://schemas.openxmlformats.org/markup-compatibility/2006" xmlns:aink="http://schemas.microsoft.com/office/drawing/2016/ink" xmlns:am3d="http://schemas.microsoft.com/office/drawing/2017/model3d" xmlns:o="urn:schemas-microsoft-com:office:office" xmlns:r="http://schemas.openxmlformats.org/officeDocument/2006/relationships" xmlns:m="http://schemas.openxmlformats.org/officeDocument/2006/math" xmlns:v="urn:schemas-microsoft-com:vml" xmlns:wp14="http://schemas.microsoft.com/office/word/2010/wordprocessingDrawing" xmlns:wp="http://schemas.openxmlformats.org/drawingml/2006/wordprocessingDrawing" xmlns:w10="urn:schemas-microsoft-com:office:word" xmlns:w="http://schemas.openxmlformats.org/wordprocessingml/2006/main" xmlns:w14="http://schemas.microsoft.com/office/word/2010/wordml" xmlns:w15="http://schemas.microsoft.com/office/word/2012/wordml" xmlns:w16cex="http://schemas.microsoft.com/office/word/2018/wordml/cex" xmlns:w16cid="http://schemas.microsoft.com/office/word/2016/wordml/cid" xmlns:w16="http://schemas.microsoft.com/office/word/2018/wordml" xmlns:w16se="http://schemas.microsoft.com/office/word/2015/wordml/symex" xmlns:wpg="http://schemas.microsoft.com/office/word/2010/wordprocessingGroup" xmlns:wpi="http://schemas.microsoft.com/office/word/2010/wordprocessingInk" xmlns:wne="http://schemas.microsoft.com/office/word/2006/wordml" xmlns:wps="http://schemas.microsoft.com/office/word/2010/wordprocessingShape" mc:Ignorable="w14 w15 w16se w16cid w16 w16cex wp14">
+<w:footnotes xmlns:wpc="http://schemas.microsoft.com/office/word/2010/wordprocessingCanvas" xmlns:cx="http://schemas.microsoft.com/office/drawing/2014/chartex" xmlns:cx1="http://schemas.microsoft.com/office/drawing/2015/9/8/chartex" xmlns:cx2="http://schemas.microsoft.com/office/drawing/2015/10/21/chartex" xmlns:cx3="http://schemas.microsoft.com/office/drawing/2016/5/9/chartex" xmlns:cx4="http://schemas.microsoft.com/office/drawing/2016/5/10/chartex" xmlns:cx5="http://schemas.microsoft.com/office/drawing/2016/5/11/chartex" xmlns:cx6="http://schemas.microsoft.com/office/drawing/2016/5/12/chartex" xmlns:cx7="http://schemas.microsoft.com/office/drawing/2016/5/13/chartex" xmlns:cx8="http://schemas.microsoft.com/office/drawing/2016/5/14/chartex" xmlns:mc="http://schemas.openxmlformats.org/markup-compatibility/2006" xmlns:aink="http://schemas.microsoft.com/office/drawing/2016/ink" xmlns:am3d="http://schemas.microsoft.com/office/drawing/2017/model3d" xmlns:o="urn:schemas-microsoft-com:office:office" xmlns:r="http://schemas.openxmlformats.org/officeDocument/2006/relationships" xmlns:m="http://schemas.openxmlformats.org/officeDocument/2006/math" xmlns:v="urn:schemas-microsoft-com:vml" xmlns:wp14="http://schemas.microsoft.com/office/word/2010/wordprocessingDrawing" xmlns:wp="http://schemas.openxmlformats.org/drawingml/2006/wordprocessingDrawing" xmlns:w10="urn:schemas-microsoft-com:office:word" xmlns:w="http://schemas.openxmlformats.org/wordprocessingml/2006/main" xmlns:w14="http://schemas.microsoft.com/office/word/2010/wordml" xmlns:w15="http://schemas.microsoft.com/office/word/2012/wordml" xmlns:w16cid="http://schemas.microsoft.com/office/word/2016/wordml/cid" xmlns:w16se="http://schemas.microsoft.com/office/word/2015/wordml/symex" xmlns:wpg="http://schemas.microsoft.com/office/word/2010/wordprocessingGroup" xmlns:wpi="http://schemas.microsoft.com/office/word/2010/wordprocessingInk" xmlns:wne="http://schemas.microsoft.com/office/word/2006/wordml" xmlns:wps="http://schemas.microsoft.com/office/word/2010/wordprocessingShape" mc:Ignorable="w14 w15 w16se w16cid wp14">
   <w:footnote w:type="separator" w:id="-1">
     <w:p>
       <w:pPr>
@@ -14402,15 +14143,15 @@
 </file>
 
 <file path=word/people.xml><?xml version="1.0" encoding="utf-8"?>
-<w15:people xmlns:wpc="http://schemas.microsoft.com/office/word/2010/wordprocessingCanvas" xmlns:cx="http://schemas.microsoft.com/office/drawing/2014/chartex" xmlns:cx1="http://schemas.microsoft.com/office/drawing/2015/9/8/chartex" xmlns:cx2="http://schemas.microsoft.com/office/drawing/2015/10/21/chartex" xmlns:cx3="http://schemas.microsoft.com/office/drawing/2016/5/9/chartex" xmlns:cx4="http://schemas.microsoft.com/office/drawing/2016/5/10/chartex" xmlns:cx5="http://schemas.microsoft.com/office/drawing/2016/5/11/chartex" xmlns:cx6="http://schemas.microsoft.com/office/drawing/2016/5/12/chartex" xmlns:cx7="http://schemas.microsoft.com/office/drawing/2016/5/13/chartex" xmlns:cx8="http://schemas.microsoft.com/office/drawing/2016/5/14/chartex" xmlns:mc="http://schemas.openxmlformats.org/markup-compatibility/2006" xmlns:aink="http://schemas.microsoft.com/office/drawing/2016/ink" xmlns:am3d="http://schemas.microsoft.com/office/drawing/2017/model3d" xmlns:o="urn:schemas-microsoft-com:office:office" xmlns:r="http://schemas.openxmlformats.org/officeDocument/2006/relationships" xmlns:m="http://schemas.openxmlformats.org/officeDocument/2006/math" xmlns:v="urn:schemas-microsoft-com:vml" xmlns:wp14="http://schemas.microsoft.com/office/word/2010/wordprocessingDrawing" xmlns:wp="http://schemas.openxmlformats.org/drawingml/2006/wordprocessingDrawing" xmlns:w10="urn:schemas-microsoft-com:office:word" xmlns:w="http://schemas.openxmlformats.org/wordprocessingml/2006/main" xmlns:w14="http://schemas.microsoft.com/office/word/2010/wordml" xmlns:w15="http://schemas.microsoft.com/office/word/2012/wordml" xmlns:w16cex="http://schemas.microsoft.com/office/word/2018/wordml/cex" xmlns:w16cid="http://schemas.microsoft.com/office/word/2016/wordml/cid" xmlns:w16="http://schemas.microsoft.com/office/word/2018/wordml" xmlns:w16se="http://schemas.microsoft.com/office/word/2015/wordml/symex" xmlns:wpg="http://schemas.microsoft.com/office/word/2010/wordprocessingGroup" xmlns:wpi="http://schemas.microsoft.com/office/word/2010/wordprocessingInk" xmlns:wne="http://schemas.microsoft.com/office/word/2006/wordml" xmlns:wps="http://schemas.microsoft.com/office/word/2010/wordprocessingShape" mc:Ignorable="w14 w15 w16se w16cid w16 w16cex wp14">
-  <w15:person w15:author="Microsoft Office User">
-    <w15:presenceInfo w15:providerId="None" w15:userId="Microsoft Office User"/>
+<w15:people xmlns:wpc="http://schemas.microsoft.com/office/word/2010/wordprocessingCanvas" xmlns:cx="http://schemas.microsoft.com/office/drawing/2014/chartex" xmlns:cx1="http://schemas.microsoft.com/office/drawing/2015/9/8/chartex" xmlns:cx2="http://schemas.microsoft.com/office/drawing/2015/10/21/chartex" xmlns:cx3="http://schemas.microsoft.com/office/drawing/2016/5/9/chartex" xmlns:cx4="http://schemas.microsoft.com/office/drawing/2016/5/10/chartex" xmlns:cx5="http://schemas.microsoft.com/office/drawing/2016/5/11/chartex" xmlns:cx6="http://schemas.microsoft.com/office/drawing/2016/5/12/chartex" xmlns:cx7="http://schemas.microsoft.com/office/drawing/2016/5/13/chartex" xmlns:cx8="http://schemas.microsoft.com/office/drawing/2016/5/14/chartex" xmlns:mc="http://schemas.openxmlformats.org/markup-compatibility/2006" xmlns:aink="http://schemas.microsoft.com/office/drawing/2016/ink" xmlns:am3d="http://schemas.microsoft.com/office/drawing/2017/model3d" xmlns:o="urn:schemas-microsoft-com:office:office" xmlns:r="http://schemas.openxmlformats.org/officeDocument/2006/relationships" xmlns:m="http://schemas.openxmlformats.org/officeDocument/2006/math" xmlns:v="urn:schemas-microsoft-com:vml" xmlns:wp14="http://schemas.microsoft.com/office/word/2010/wordprocessingDrawing" xmlns:wp="http://schemas.openxmlformats.org/drawingml/2006/wordprocessingDrawing" xmlns:w10="urn:schemas-microsoft-com:office:word" xmlns:w="http://schemas.openxmlformats.org/wordprocessingml/2006/main" xmlns:w14="http://schemas.microsoft.com/office/word/2010/wordml" xmlns:w15="http://schemas.microsoft.com/office/word/2012/wordml" xmlns:w16cid="http://schemas.microsoft.com/office/word/2016/wordml/cid" xmlns:w16se="http://schemas.microsoft.com/office/word/2015/wordml/symex" xmlns:wpg="http://schemas.microsoft.com/office/word/2010/wordprocessingGroup" xmlns:wpi="http://schemas.microsoft.com/office/word/2010/wordprocessingInk" xmlns:wne="http://schemas.microsoft.com/office/word/2006/wordml" xmlns:wps="http://schemas.microsoft.com/office/word/2010/wordprocessingShape" mc:Ignorable="w14 w15 w16se w16cid wp14">
+  <w15:person w15:author="Sarah Ruckman">
+    <w15:presenceInfo w15:providerId="Windows Live" w15:userId="ea2b557ca9b7816f"/>
   </w15:person>
 </w15:people>
 </file>
 
 <file path=word/styles.xml><?xml version="1.0" encoding="utf-8"?>
-<w:styles xmlns:mc="http://schemas.openxmlformats.org/markup-compatibility/2006" xmlns:r="http://schemas.openxmlformats.org/officeDocument/2006/relationships" xmlns:w="http://schemas.openxmlformats.org/wordprocessingml/2006/main" xmlns:w14="http://schemas.microsoft.com/office/word/2010/wordml" xmlns:w15="http://schemas.microsoft.com/office/word/2012/wordml" xmlns:w16cex="http://schemas.microsoft.com/office/word/2018/wordml/cex" xmlns:w16cid="http://schemas.microsoft.com/office/word/2016/wordml/cid" xmlns:w16="http://schemas.microsoft.com/office/word/2018/wordml" xmlns:w16se="http://schemas.microsoft.com/office/word/2015/wordml/symex" mc:Ignorable="w14 w15 w16se w16cid w16 w16cex">
+<w:styles xmlns:mc="http://schemas.openxmlformats.org/markup-compatibility/2006" xmlns:r="http://schemas.openxmlformats.org/officeDocument/2006/relationships" xmlns:w="http://schemas.openxmlformats.org/wordprocessingml/2006/main" xmlns:w14="http://schemas.microsoft.com/office/word/2010/wordml" xmlns:w15="http://schemas.microsoft.com/office/word/2012/wordml" xmlns:w16cid="http://schemas.microsoft.com/office/word/2016/wordml/cid" xmlns:w16se="http://schemas.microsoft.com/office/word/2015/wordml/symex" mc:Ignorable="w14 w15 w16se w16cid">
   <w:docDefaults>
     <w:rPrDefault>
       <w:rPr>
@@ -14426,7 +14167,7 @@
       </w:pPr>
     </w:pPrDefault>
   </w:docDefaults>
-  <w:latentStyles w:defLockedState="0" w:defUIPriority="99" w:defSemiHidden="0" w:defUnhideWhenUsed="0" w:defQFormat="0" w:count="376">
+  <w:latentStyles w:defLockedState="0" w:defUIPriority="99" w:defSemiHidden="0" w:defUnhideWhenUsed="0" w:defQFormat="0" w:count="377">
     <w:lsdException w:name="Normal" w:uiPriority="0" w:qFormat="1"/>
     <w:lsdException w:name="heading 1" w:uiPriority="9" w:qFormat="1"/>
     <w:lsdException w:name="heading 2" w:semiHidden="1" w:uiPriority="9" w:unhideWhenUsed="1" w:qFormat="1"/>
@@ -14532,7 +14273,6 @@
     <w:lsdException w:name="HTML Sample" w:semiHidden="1" w:unhideWhenUsed="1"/>
     <w:lsdException w:name="HTML Typewriter" w:semiHidden="1" w:unhideWhenUsed="1"/>
     <w:lsdException w:name="HTML Variable" w:semiHidden="1" w:unhideWhenUsed="1"/>
-    <w:lsdException w:name="Normal Table" w:semiHidden="1" w:unhideWhenUsed="1"/>
     <w:lsdException w:name="annotation subject" w:semiHidden="1" w:unhideWhenUsed="1"/>
     <w:lsdException w:name="No List" w:semiHidden="1" w:unhideWhenUsed="1"/>
     <w:lsdException w:name="Outline List 1" w:semiHidden="1" w:unhideWhenUsed="1"/>
@@ -14579,10 +14319,8 @@
     <w:lsdException w:name="Table Subtle 2" w:semiHidden="1" w:unhideWhenUsed="1"/>
     <w:lsdException w:name="Table Web 1" w:semiHidden="1" w:unhideWhenUsed="1"/>
     <w:lsdException w:name="Table Web 2" w:semiHidden="1" w:unhideWhenUsed="1"/>
-    <w:lsdException w:name="Table Web 3" w:semiHidden="1" w:unhideWhenUsed="1"/>
     <w:lsdException w:name="Balloon Text" w:semiHidden="1" w:unhideWhenUsed="1"/>
     <w:lsdException w:name="Table Grid" w:uiPriority="39"/>
-    <w:lsdException w:name="Table Theme" w:semiHidden="1" w:unhideWhenUsed="1"/>
     <w:lsdException w:name="Placeholder Text" w:semiHidden="1"/>
     <w:lsdException w:name="No Spacing" w:uiPriority="1" w:qFormat="1"/>
     <w:lsdException w:name="Light Shading" w:uiPriority="60"/>
@@ -14803,6 +14541,7 @@
     <w:lsdException w:name="Hashtag" w:semiHidden="1" w:unhideWhenUsed="1"/>
     <w:lsdException w:name="Unresolved Mention" w:semiHidden="1" w:unhideWhenUsed="1"/>
     <w:lsdException w:name="Smart Link" w:semiHidden="1" w:unhideWhenUsed="1"/>
+    <w:lsdException w:name="Smart Link Error" w:semiHidden="1" w:unhideWhenUsed="1"/>
   </w:latentStyles>
   <w:style w:type="paragraph" w:default="1" w:styleId="Normal">
     <w:name w:val="Normal"/>

</xml_diff>